<commit_message>
Book and some of OS
</commit_message>
<xml_diff>
--- a/Assignment 3/Operating System(Assignment no.3) Memory management in your OS.docx
+++ b/Assignment 3/Operating System(Assignment no.3) Memory management in your OS.docx
@@ -19,6 +19,7 @@
       <w:sdtEndPr>
         <w:rPr>
           <w:rFonts w:ascii="Agency FB" w:hAnsi="Agency FB"/>
+          <w:color w:val="1F4E79" w:themeColor="accent1" w:themeShade="80"/>
           <w:sz w:val="22"/>
         </w:rPr>
       </w:sdtEndPr>
@@ -782,22 +783,8 @@
                     <w:szCs w:val="32"/>
                     <w:lang w:bidi="ar-EG"/>
                   </w:rPr>
-                  <w:t>Marwan Ali Abd-</w:t>
+                  <w:t>Marwan Ali Abd-Elsatar</w:t>
                 </w:r>
-                <w:proofErr w:type="spellStart"/>
-                <w:r>
-                  <w:rPr>
-                    <w:rFonts w:ascii="Bahnschrift SemiBold Condensed" w:hAnsi="Bahnschrift SemiBold Condensed"/>
-                    <w:b/>
-                    <w:bCs/>
-                    <w:color w:val="1F3864" w:themeColor="accent5" w:themeShade="80"/>
-                    <w:sz w:val="32"/>
-                    <w:szCs w:val="32"/>
-                    <w:lang w:bidi="ar-EG"/>
-                  </w:rPr>
-                  <w:t>Elsatar</w:t>
-                </w:r>
-                <w:proofErr w:type="spellEnd"/>
               </w:p>
             </w:tc>
             <w:tc>
@@ -844,12 +831,14 @@
           <w:pPr>
             <w:rPr>
               <w:rFonts w:ascii="Agency FB" w:hAnsi="Agency FB"/>
+              <w:color w:val="1F4E79" w:themeColor="accent1" w:themeShade="80"/>
             </w:rPr>
           </w:pPr>
           <w:r>
             <w:rPr>
               <w:rFonts w:ascii="Agency FB" w:hAnsi="Agency FB"/>
               <w:noProof/>
+              <w:color w:val="1F4E79" w:themeColor="accent1" w:themeShade="80"/>
             </w:rPr>
             <mc:AlternateContent>
               <mc:Choice Requires="wps">
@@ -935,6 +924,7 @@
             <w:rPr>
               <w:rFonts w:ascii="Agency FB" w:hAnsi="Agency FB"/>
               <w:noProof/>
+              <w:color w:val="1F4E79" w:themeColor="accent1" w:themeShade="80"/>
             </w:rPr>
             <mc:AlternateContent>
               <mc:Choice Requires="wps">
@@ -1023,7 +1013,19 @@
                                     <w:szCs w:val="36"/>
                                     <w:lang w:bidi="ar-EG"/>
                                   </w:rPr>
-                                  <w:t>Memory management in your OS</w:t>
+                                  <w:t xml:space="preserve">Memory management in your </w:t>
+                                </w:r>
+                                <w:r>
+                                  <w:rPr>
+                                    <w:rFonts w:ascii="Bahnschrift SemiBold Condensed" w:hAnsi="Bahnschrift SemiBold Condensed"/>
+                                    <w:b/>
+                                    <w:bCs/>
+                                    <w:color w:val="C00000"/>
+                                    <w:sz w:val="36"/>
+                                    <w:szCs w:val="36"/>
+                                    <w:lang w:bidi="ar-EG"/>
+                                  </w:rPr>
+                                  <w:t>FreeBSD</w:t>
                                 </w:r>
                               </w:p>
                             </w:txbxContent>
@@ -1076,7 +1078,19 @@
                               <w:szCs w:val="36"/>
                               <w:lang w:bidi="ar-EG"/>
                             </w:rPr>
-                            <w:t>Memory management in your OS</w:t>
+                            <w:t xml:space="preserve">Memory management in your </w:t>
+                          </w:r>
+                          <w:r>
+                            <w:rPr>
+                              <w:rFonts w:ascii="Bahnschrift SemiBold Condensed" w:hAnsi="Bahnschrift SemiBold Condensed"/>
+                              <w:b/>
+                              <w:bCs/>
+                              <w:color w:val="C00000"/>
+                              <w:sz w:val="36"/>
+                              <w:szCs w:val="36"/>
+                              <w:lang w:bidi="ar-EG"/>
+                            </w:rPr>
+                            <w:t>FreeBSD</w:t>
                           </w:r>
                         </w:p>
                       </w:txbxContent>
@@ -1091,6 +1105,7 @@
             <w:rPr>
               <w:rFonts w:ascii="Agency FB" w:hAnsi="Agency FB"/>
               <w:noProof/>
+              <w:color w:val="1F4E79" w:themeColor="accent1" w:themeShade="80"/>
             </w:rPr>
             <mc:AlternateContent>
               <mc:Choice Requires="wps">
@@ -1299,6 +1314,7 @@
             <w:rPr>
               <w:rFonts w:ascii="Agency FB" w:hAnsi="Agency FB"/>
               <w:noProof/>
+              <w:color w:val="1F4E79" w:themeColor="accent1" w:themeShade="80"/>
             </w:rPr>
             <w:drawing>
               <wp:anchor distT="0" distB="0" distL="114300" distR="114300" simplePos="0" relativeHeight="251660288" behindDoc="0" locked="0" layoutInCell="1" allowOverlap="1" wp14:anchorId="0BE43CFE" wp14:editId="4E04991D">
@@ -1381,3461 +1397,176 @@
           <w:r>
             <w:rPr>
               <w:rFonts w:ascii="Agency FB" w:hAnsi="Agency FB"/>
+              <w:color w:val="1F4E79" w:themeColor="accent1" w:themeShade="80"/>
             </w:rPr>
             <w:br w:type="page"/>
           </w:r>
-        </w:p>
-        <w:p>
-          <w:pPr>
-            <w:rPr>
-              <w:rFonts w:ascii="Agency FB" w:hAnsi="Agency FB"/>
-            </w:rPr>
-          </w:pPr>
           <w:r>
             <w:rPr>
-              <w:noProof/>
+              <w:rFonts w:ascii="Bahnschrift SemiBold Condensed" w:hAnsi="Bahnschrift SemiBold Condensed"/>
+              <w:color w:val="1F4E79" w:themeColor="accent1" w:themeShade="80"/>
+              <w:sz w:val="44"/>
+              <w:szCs w:val="44"/>
+              <w:u w:val="single"/>
             </w:rPr>
             <w:lastRenderedPageBreak/>
-            <mc:AlternateContent>
-              <mc:Choice Requires="wps">
-                <w:drawing>
-                  <wp:anchor distT="0" distB="0" distL="114300" distR="114300" simplePos="0" relativeHeight="251697152" behindDoc="0" locked="0" layoutInCell="1" allowOverlap="1" wp14:anchorId="2172DA42" wp14:editId="291A5C94">
-                    <wp:simplePos x="0" y="0"/>
-                    <wp:positionH relativeFrom="column">
-                      <wp:posOffset>1828800</wp:posOffset>
-                    </wp:positionH>
-                    <wp:positionV relativeFrom="paragraph">
-                      <wp:posOffset>243840</wp:posOffset>
-                    </wp:positionV>
-                    <wp:extent cx="3403600" cy="815128"/>
-                    <wp:effectExtent l="19050" t="19050" r="44450" b="42545"/>
-                    <wp:wrapNone/>
-                    <wp:docPr id="1677448878" name="Rectangle: Rounded Corners 5"/>
-                    <wp:cNvGraphicFramePr/>
-                    <a:graphic xmlns:a="http://schemas.openxmlformats.org/drawingml/2006/main">
-                      <a:graphicData uri="http://schemas.microsoft.com/office/word/2010/wordprocessingShape">
-                        <wps:wsp>
-                          <wps:cNvSpPr/>
-                          <wps:spPr>
-                            <a:xfrm>
-                              <a:off x="0" y="0"/>
-                              <a:ext cx="3403600" cy="815128"/>
-                            </a:xfrm>
-                            <a:prstGeom prst="roundRect">
-                              <a:avLst/>
-                            </a:prstGeom>
-                            <a:noFill/>
-                            <a:ln w="57150"/>
-                          </wps:spPr>
-                          <wps:style>
-                            <a:lnRef idx="2">
-                              <a:schemeClr val="accent1">
-                                <a:shade val="15000"/>
-                              </a:schemeClr>
-                            </a:lnRef>
-                            <a:fillRef idx="1">
-                              <a:schemeClr val="accent1"/>
-                            </a:fillRef>
-                            <a:effectRef idx="0">
-                              <a:schemeClr val="accent1"/>
-                            </a:effectRef>
-                            <a:fontRef idx="minor">
-                              <a:schemeClr val="lt1"/>
-                            </a:fontRef>
-                          </wps:style>
-                          <wps:bodyPr rot="0" spcFirstLastPara="0" vertOverflow="overflow" horzOverflow="overflow" vert="horz" wrap="square" lIns="91440" tIns="45720" rIns="91440" bIns="45720" numCol="1" spcCol="0" rtlCol="0" fromWordArt="0" anchor="ctr" anchorCtr="0" forceAA="0" compatLnSpc="1">
-                            <a:prstTxWarp prst="textNoShape">
-                              <a:avLst/>
-                            </a:prstTxWarp>
-                            <a:noAutofit/>
-                          </wps:bodyPr>
-                        </wps:wsp>
-                      </a:graphicData>
-                    </a:graphic>
-                  </wp:anchor>
-                </w:drawing>
-              </mc:Choice>
-              <mc:Fallback>
-                <w:pict>
-                  <v:roundrect w14:anchorId="25F80AC3" id="Rectangle: Rounded Corners 5" o:spid="_x0000_s1026" style="position:absolute;margin-left:2in;margin-top:19.2pt;width:268pt;height:64.2pt;z-index:251697152;visibility:visible;mso-wrap-style:square;mso-wrap-distance-left:9pt;mso-wrap-distance-top:0;mso-wrap-distance-right:9pt;mso-wrap-distance-bottom:0;mso-position-horizontal:absolute;mso-position-horizontal-relative:text;mso-position-vertical:absolute;mso-position-vertical-relative:text;v-text-anchor:middle" arcsize="10923f" o:gfxdata="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" filled="f" strokecolor="#091723 [484]" strokeweight="4.5pt">
-                    <v:stroke joinstyle="miter"/>
-                  </v:roundrect>
-                </w:pict>
-              </mc:Fallback>
-            </mc:AlternateContent>
-          </w:r>
-          <w:r>
-            <w:rPr>
-              <w:noProof/>
-            </w:rPr>
-            <mc:AlternateContent>
-              <mc:Choice Requires="wps">
-                <w:drawing>
-                  <wp:anchor distT="0" distB="0" distL="114300" distR="114300" simplePos="0" relativeHeight="251665408" behindDoc="0" locked="0" layoutInCell="1" allowOverlap="1" wp14:anchorId="041533B3" wp14:editId="3C6D1393">
-                    <wp:simplePos x="0" y="0"/>
-                    <wp:positionH relativeFrom="page">
-                      <wp:posOffset>678815</wp:posOffset>
-                    </wp:positionH>
-                    <wp:positionV relativeFrom="page">
-                      <wp:posOffset>1259205</wp:posOffset>
-                    </wp:positionV>
-                    <wp:extent cx="6529070" cy="923290"/>
-                    <wp:effectExtent l="0" t="0" r="0" b="0"/>
-                    <wp:wrapNone/>
-                    <wp:docPr id="12" name="TextBox 11"/>
-                    <wp:cNvGraphicFramePr/>
-                    <a:graphic xmlns:a="http://schemas.openxmlformats.org/drawingml/2006/main">
-                      <a:graphicData uri="http://schemas.microsoft.com/office/word/2010/wordprocessingShape">
-                        <wps:wsp>
-                          <wps:cNvSpPr txBox="1"/>
-                          <wps:spPr>
-                            <a:xfrm>
-                              <a:off x="0" y="0"/>
-                              <a:ext cx="6529070" cy="923290"/>
-                            </a:xfrm>
-                            <a:prstGeom prst="rect">
-                              <a:avLst/>
-                            </a:prstGeom>
-                            <a:noFill/>
-                          </wps:spPr>
-                          <wps:txbx>
-                            <w:txbxContent>
-                              <w:p>
-                                <w:pPr>
-                                  <w:pStyle w:val="NormalWeb"/>
-                                  <w:spacing w:before="0" w:beforeAutospacing="0" w:after="0" w:afterAutospacing="0"/>
-                                  <w:jc w:val="center"/>
-                                  <w:rPr>
-                                    <w:color w:val="002060"/>
-                                    <w:lang w:val="en-US"/>
-                                  </w:rPr>
-                                </w:pPr>
-                                <w:r>
-                                  <w:rPr>
-                                    <w:rFonts w:ascii="Verdana" w:eastAsia="Verdana" w:hAnsi="Verdana" w:cstheme="minorBidi"/>
-                                    <w:color w:val="002060"/>
-                                    <w:kern w:val="24"/>
-                                    <w:sz w:val="108"/>
-                                    <w:szCs w:val="108"/>
-                                    <w:lang w:val="en-US"/>
-                                  </w:rPr>
-                                  <w:t>Contents</w:t>
-                                </w:r>
-                              </w:p>
-                            </w:txbxContent>
-                          </wps:txbx>
-                          <wps:bodyPr wrap="square" rtlCol="0">
-                            <a:spAutoFit/>
-                          </wps:bodyPr>
-                        </wps:wsp>
-                      </a:graphicData>
-                    </a:graphic>
-                  </wp:anchor>
-                </w:drawing>
-              </mc:Choice>
-              <mc:Fallback>
-                <w:pict>
-                  <v:shape w14:anchorId="041533B3" id="TextBox 11" o:spid="_x0000_s1029" type="#_x0000_t202" style="position:absolute;margin-left:53.45pt;margin-top:99.15pt;width:514.1pt;height:72.7pt;z-index:251665408;visibility:visible;mso-wrap-style:square;mso-wrap-distance-left:9pt;mso-wrap-distance-top:0;mso-wrap-distance-right:9pt;mso-wrap-distance-bottom:0;mso-position-horizontal:absolute;mso-position-horizontal-relative:page;mso-position-vertical:absolute;mso-position-vertical-relative:page;v-text-anchor:top" o:gfxdata="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" filled="f" stroked="f">
-                    <v:textbox style="mso-fit-shape-to-text:t">
-                      <w:txbxContent>
-                        <w:p>
-                          <w:pPr>
-                            <w:pStyle w:val="NormalWeb"/>
-                            <w:spacing w:before="0" w:beforeAutospacing="0" w:after="0" w:afterAutospacing="0"/>
-                            <w:jc w:val="center"/>
-                            <w:rPr>
-                              <w:color w:val="002060"/>
-                              <w:lang w:val="en-US"/>
-                            </w:rPr>
-                          </w:pPr>
-                          <w:r>
-                            <w:rPr>
-                              <w:rFonts w:ascii="Verdana" w:eastAsia="Verdana" w:hAnsi="Verdana" w:cstheme="minorBidi"/>
-                              <w:color w:val="002060"/>
-                              <w:kern w:val="24"/>
-                              <w:sz w:val="108"/>
-                              <w:szCs w:val="108"/>
-                              <w:lang w:val="en-US"/>
-                            </w:rPr>
-                            <w:t>Contents</w:t>
-                          </w:r>
-                        </w:p>
-                      </w:txbxContent>
-                    </v:textbox>
-                    <w10:wrap anchorx="page" anchory="page"/>
-                  </v:shape>
-                </w:pict>
-              </mc:Fallback>
-            </mc:AlternateContent>
+            <w:t>What’s Memory Management?</w:t>
           </w:r>
         </w:p>
       </w:sdtContent>
     </w:sdt>
     <w:p>
+      <w:pPr>
+        <w:rPr>
+          <w:rFonts w:ascii="Bahnschrift SemiBold Condensed" w:hAnsi="Bahnschrift SemiBold Condensed"/>
+          <w:color w:val="1F4E79" w:themeColor="accent1" w:themeShade="80"/>
+          <w:sz w:val="30"/>
+          <w:szCs w:val="30"/>
+        </w:rPr>
+      </w:pPr>
       <w:r>
         <w:rPr>
-          <w:noProof/>
+          <w:rFonts w:ascii="Agency FB" w:hAnsi="Agency FB"/>
+          <w:color w:val="1F4E79" w:themeColor="accent1" w:themeShade="80"/>
         </w:rPr>
-        <mc:AlternateContent>
-          <mc:Choice Requires="wps">
-            <w:drawing>
-              <wp:anchor distT="0" distB="0" distL="114300" distR="114300" simplePos="0" relativeHeight="251666432" behindDoc="0" locked="0" layoutInCell="1" allowOverlap="1" wp14:anchorId="3F94B50F" wp14:editId="0CC39398">
-                <wp:simplePos x="0" y="0"/>
-                <wp:positionH relativeFrom="page">
-                  <wp:posOffset>862965</wp:posOffset>
-                </wp:positionH>
-                <wp:positionV relativeFrom="page">
-                  <wp:posOffset>2635885</wp:posOffset>
-                </wp:positionV>
-                <wp:extent cx="626745" cy="368935"/>
-                <wp:effectExtent l="0" t="0" r="0" b="0"/>
-                <wp:wrapNone/>
-                <wp:docPr id="15" name="TextBox 14"/>
-                <wp:cNvGraphicFramePr/>
-                <a:graphic xmlns:a="http://schemas.openxmlformats.org/drawingml/2006/main">
-                  <a:graphicData uri="http://schemas.microsoft.com/office/word/2010/wordprocessingShape">
-                    <wps:wsp>
-                      <wps:cNvSpPr txBox="1"/>
-                      <wps:spPr>
-                        <a:xfrm>
-                          <a:off x="0" y="0"/>
-                          <a:ext cx="626745" cy="368935"/>
-                        </a:xfrm>
-                        <a:prstGeom prst="rect">
-                          <a:avLst/>
-                        </a:prstGeom>
-                        <a:noFill/>
-                      </wps:spPr>
-                      <wps:txbx>
-                        <w:txbxContent>
-                          <w:p>
-                            <w:pPr>
-                              <w:pStyle w:val="NormalWeb"/>
-                              <w:spacing w:before="0" w:beforeAutospacing="0" w:after="0" w:afterAutospacing="0"/>
-                              <w:jc w:val="right"/>
-                              <w:rPr>
-                                <w:lang w:val="en-US"/>
-                              </w:rPr>
-                            </w:pPr>
-                            <w:r>
-                              <w:rPr>
-                                <w:rFonts w:ascii="Verdana" w:eastAsia="Verdana" w:hAnsi="Verdana" w:cstheme="minorBidi"/>
-                                <w:color w:val="000000" w:themeColor="text1"/>
-                                <w:kern w:val="24"/>
-                                <w:sz w:val="32"/>
-                                <w:szCs w:val="32"/>
-                                <w:lang w:val="en-US"/>
-                              </w:rPr>
-                              <w:t>1</w:t>
-                            </w:r>
-                          </w:p>
-                        </w:txbxContent>
-                      </wps:txbx>
-                      <wps:bodyPr wrap="square" rtlCol="0" anchor="ctr" anchorCtr="0">
-                        <a:noAutofit/>
-                      </wps:bodyPr>
-                    </wps:wsp>
-                  </a:graphicData>
-                </a:graphic>
-              </wp:anchor>
-            </w:drawing>
-          </mc:Choice>
-          <mc:Fallback>
-            <w:pict>
-              <v:shape w14:anchorId="3F94B50F" id="TextBox 14" o:spid="_x0000_s1030" type="#_x0000_t202" style="position:absolute;margin-left:67.95pt;margin-top:207.55pt;width:49.35pt;height:29.05pt;z-index:251666432;visibility:visible;mso-wrap-style:square;mso-wrap-distance-left:9pt;mso-wrap-distance-top:0;mso-wrap-distance-right:9pt;mso-wrap-distance-bottom:0;mso-position-horizontal:absolute;mso-position-horizontal-relative:page;mso-position-vertical:absolute;mso-position-vertical-relative:page;v-text-anchor:middle" o:gfxdata="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" filled="f" stroked="f">
-                <v:textbox>
-                  <w:txbxContent>
-                    <w:p>
-                      <w:pPr>
-                        <w:pStyle w:val="NormalWeb"/>
-                        <w:spacing w:before="0" w:beforeAutospacing="0" w:after="0" w:afterAutospacing="0"/>
-                        <w:jc w:val="right"/>
-                        <w:rPr>
-                          <w:lang w:val="en-US"/>
-                        </w:rPr>
-                      </w:pPr>
-                      <w:r>
-                        <w:rPr>
-                          <w:rFonts w:ascii="Verdana" w:eastAsia="Verdana" w:hAnsi="Verdana" w:cstheme="minorBidi"/>
-                          <w:color w:val="000000" w:themeColor="text1"/>
-                          <w:kern w:val="24"/>
-                          <w:sz w:val="32"/>
-                          <w:szCs w:val="32"/>
-                          <w:lang w:val="en-US"/>
-                        </w:rPr>
-                        <w:t>1</w:t>
-                      </w:r>
-                    </w:p>
-                  </w:txbxContent>
-                </v:textbox>
-                <w10:wrap anchorx="page" anchory="page"/>
-              </v:shape>
-            </w:pict>
-          </mc:Fallback>
-        </mc:AlternateContent>
+        <w:tab/>
       </w:r>
       <w:r>
         <w:rPr>
-          <w:noProof/>
+          <w:rFonts w:ascii="Bahnschrift SemiBold Condensed" w:hAnsi="Bahnschrift SemiBold Condensed"/>
+          <w:color w:val="1F4E79" w:themeColor="accent1" w:themeShade="80"/>
+          <w:sz w:val="30"/>
+          <w:szCs w:val="30"/>
         </w:rPr>
-        <mc:AlternateContent>
-          <mc:Choice Requires="wps">
-            <w:drawing>
-              <wp:anchor distT="0" distB="0" distL="114300" distR="114300" simplePos="0" relativeHeight="251667456" behindDoc="0" locked="0" layoutInCell="1" allowOverlap="1" wp14:anchorId="6F53A78B" wp14:editId="774F60E6">
-                <wp:simplePos x="0" y="0"/>
-                <wp:positionH relativeFrom="page">
-                  <wp:posOffset>1892300</wp:posOffset>
-                </wp:positionH>
-                <wp:positionV relativeFrom="page">
-                  <wp:posOffset>2635885</wp:posOffset>
-                </wp:positionV>
-                <wp:extent cx="5265420" cy="368935"/>
-                <wp:effectExtent l="0" t="0" r="0" b="0"/>
-                <wp:wrapNone/>
-                <wp:docPr id="16" name="TextBox 15"/>
-                <wp:cNvGraphicFramePr/>
-                <a:graphic xmlns:a="http://schemas.openxmlformats.org/drawingml/2006/main">
-                  <a:graphicData uri="http://schemas.microsoft.com/office/word/2010/wordprocessingShape">
-                    <wps:wsp>
-                      <wps:cNvSpPr txBox="1"/>
-                      <wps:spPr>
-                        <a:xfrm>
-                          <a:off x="0" y="0"/>
-                          <a:ext cx="5265420" cy="368935"/>
-                        </a:xfrm>
-                        <a:prstGeom prst="rect">
-                          <a:avLst/>
-                        </a:prstGeom>
-                        <a:noFill/>
-                      </wps:spPr>
-                      <wps:txbx>
-                        <w:txbxContent>
-                          <w:p>
-                            <w:pPr>
-                              <w:pStyle w:val="NormalWeb"/>
-                              <w:spacing w:before="0" w:beforeAutospacing="0" w:after="0" w:afterAutospacing="0"/>
-                              <w:rPr>
-                                <w:rtl/>
-                                <w:lang w:val="en-US" w:bidi="ar-EG"/>
-                              </w:rPr>
-                            </w:pPr>
-                            <w:r>
-                              <w:rPr>
-                                <w:rFonts w:ascii="Verdana" w:eastAsia="Verdana" w:hAnsi="Verdana" w:cstheme="minorBidi"/>
-                                <w:color w:val="000000" w:themeColor="text1"/>
-                                <w:kern w:val="24"/>
-                                <w:sz w:val="32"/>
-                                <w:szCs w:val="32"/>
-                                <w:lang w:val="en-US"/>
-                              </w:rPr>
-                              <w:t xml:space="preserve">Introduction of Process </w:t>
-                            </w:r>
-                            <w:r>
-                              <w:rPr>
-                                <w:rFonts w:ascii="Verdana" w:eastAsia="Verdana" w:hAnsi="Verdana" w:cstheme="minorBidi"/>
-                                <w:color w:val="000000" w:themeColor="text1"/>
-                                <w:kern w:val="24"/>
-                                <w:sz w:val="32"/>
-                                <w:szCs w:val="32"/>
-                                <w:lang w:val="en-US"/>
-                              </w:rPr>
-                              <w:t>Management</w:t>
-                            </w:r>
-                          </w:p>
-                        </w:txbxContent>
-                      </wps:txbx>
-                      <wps:bodyPr wrap="square" rtlCol="0" anchor="ctr" anchorCtr="0">
-                        <a:noAutofit/>
-                      </wps:bodyPr>
-                    </wps:wsp>
-                  </a:graphicData>
-                </a:graphic>
-              </wp:anchor>
-            </w:drawing>
-          </mc:Choice>
-          <mc:Fallback>
-            <w:pict>
-              <v:shape w14:anchorId="6F53A78B" id="TextBox 15" o:spid="_x0000_s1031" type="#_x0000_t202" style="position:absolute;margin-left:149pt;margin-top:207.55pt;width:414.6pt;height:29.05pt;z-index:251667456;visibility:visible;mso-wrap-style:square;mso-wrap-distance-left:9pt;mso-wrap-distance-top:0;mso-wrap-distance-right:9pt;mso-wrap-distance-bottom:0;mso-position-horizontal:absolute;mso-position-horizontal-relative:page;mso-position-vertical:absolute;mso-position-vertical-relative:page;v-text-anchor:middle" o:gfxdata="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" filled="f" stroked="f">
-                <v:textbox>
-                  <w:txbxContent>
-                    <w:p>
-                      <w:pPr>
-                        <w:pStyle w:val="NormalWeb"/>
-                        <w:spacing w:before="0" w:beforeAutospacing="0" w:after="0" w:afterAutospacing="0"/>
-                        <w:rPr>
-                          <w:rtl/>
-                          <w:lang w:val="en-US" w:bidi="ar-EG"/>
-                        </w:rPr>
-                      </w:pPr>
-                      <w:r>
-                        <w:rPr>
-                          <w:rFonts w:ascii="Verdana" w:eastAsia="Verdana" w:hAnsi="Verdana" w:cstheme="minorBidi"/>
-                          <w:color w:val="000000" w:themeColor="text1"/>
-                          <w:kern w:val="24"/>
-                          <w:sz w:val="32"/>
-                          <w:szCs w:val="32"/>
-                          <w:lang w:val="en-US"/>
-                        </w:rPr>
-                        <w:t xml:space="preserve">Introduction of Process </w:t>
-                      </w:r>
-                      <w:r>
-                        <w:rPr>
-                          <w:rFonts w:ascii="Verdana" w:eastAsia="Verdana" w:hAnsi="Verdana" w:cstheme="minorBidi"/>
-                          <w:color w:val="000000" w:themeColor="text1"/>
-                          <w:kern w:val="24"/>
-                          <w:sz w:val="32"/>
-                          <w:szCs w:val="32"/>
-                          <w:lang w:val="en-US"/>
-                        </w:rPr>
-                        <w:t>Management</w:t>
-                      </w:r>
-                    </w:p>
-                  </w:txbxContent>
-                </v:textbox>
-                <w10:wrap anchorx="page" anchory="page"/>
-              </v:shape>
-            </w:pict>
-          </mc:Fallback>
-        </mc:AlternateContent>
+        <w:t xml:space="preserve">We can consider memory as the </w:t>
       </w:r>
       <w:r>
         <w:rPr>
-          <w:noProof/>
+          <w:rFonts w:ascii="Bahnschrift SemiBold Condensed" w:hAnsi="Bahnschrift SemiBold Condensed"/>
+          <w:color w:val="C00000"/>
+          <w:sz w:val="30"/>
+          <w:szCs w:val="30"/>
         </w:rPr>
-        <mc:AlternateContent>
-          <mc:Choice Requires="wps">
-            <w:drawing>
-              <wp:anchor distT="0" distB="0" distL="114300" distR="114300" simplePos="0" relativeHeight="251668480" behindDoc="0" locked="0" layoutInCell="1" allowOverlap="1" wp14:anchorId="3B455CDA" wp14:editId="6F07F66D">
-                <wp:simplePos x="0" y="0"/>
-                <wp:positionH relativeFrom="page">
-                  <wp:posOffset>862965</wp:posOffset>
-                </wp:positionH>
-                <wp:positionV relativeFrom="page">
-                  <wp:posOffset>2957830</wp:posOffset>
-                </wp:positionV>
-                <wp:extent cx="626745" cy="323850"/>
-                <wp:effectExtent l="0" t="0" r="0" b="0"/>
-                <wp:wrapNone/>
-                <wp:docPr id="19" name="TextBox 18"/>
-                <wp:cNvGraphicFramePr/>
-                <a:graphic xmlns:a="http://schemas.openxmlformats.org/drawingml/2006/main">
-                  <a:graphicData uri="http://schemas.microsoft.com/office/word/2010/wordprocessingShape">
-                    <wps:wsp>
-                      <wps:cNvSpPr txBox="1"/>
-                      <wps:spPr>
-                        <a:xfrm>
-                          <a:off x="0" y="0"/>
-                          <a:ext cx="626745" cy="323850"/>
-                        </a:xfrm>
-                        <a:prstGeom prst="rect">
-                          <a:avLst/>
-                        </a:prstGeom>
-                        <a:noFill/>
-                      </wps:spPr>
-                      <wps:txbx>
-                        <w:txbxContent>
-                          <w:p>
-                            <w:pPr>
-                              <w:pStyle w:val="NormalWeb"/>
-                              <w:spacing w:before="0" w:beforeAutospacing="0" w:after="0" w:afterAutospacing="0"/>
-                              <w:jc w:val="right"/>
-                              <w:rPr>
-                                <w:lang w:val="en-US"/>
-                              </w:rPr>
-                            </w:pPr>
-                            <w:r>
-                              <w:rPr>
-                                <w:rFonts w:ascii="Verdana" w:eastAsia="Verdana" w:hAnsi="Verdana" w:cstheme="minorBidi"/>
-                                <w:color w:val="000000" w:themeColor="text1"/>
-                                <w:kern w:val="24"/>
-                                <w:lang w:val="en-US"/>
-                              </w:rPr>
-                              <w:t>1</w:t>
-                            </w:r>
-                          </w:p>
-                        </w:txbxContent>
-                      </wps:txbx>
-                      <wps:bodyPr wrap="square" rtlCol="0" anchor="ctr" anchorCtr="0">
-                        <a:noAutofit/>
-                      </wps:bodyPr>
-                    </wps:wsp>
-                  </a:graphicData>
-                </a:graphic>
-              </wp:anchor>
-            </w:drawing>
-          </mc:Choice>
-          <mc:Fallback>
-            <w:pict>
-              <v:shape w14:anchorId="3B455CDA" id="TextBox 18" o:spid="_x0000_s1032" type="#_x0000_t202" style="position:absolute;margin-left:67.95pt;margin-top:232.9pt;width:49.35pt;height:25.5pt;z-index:251668480;visibility:visible;mso-wrap-style:square;mso-wrap-distance-left:9pt;mso-wrap-distance-top:0;mso-wrap-distance-right:9pt;mso-wrap-distance-bottom:0;mso-position-horizontal:absolute;mso-position-horizontal-relative:page;mso-position-vertical:absolute;mso-position-vertical-relative:page;v-text-anchor:middle" o:gfxdata="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" filled="f" stroked="f">
-                <v:textbox>
-                  <w:txbxContent>
-                    <w:p>
-                      <w:pPr>
-                        <w:pStyle w:val="NormalWeb"/>
-                        <w:spacing w:before="0" w:beforeAutospacing="0" w:after="0" w:afterAutospacing="0"/>
-                        <w:jc w:val="right"/>
-                        <w:rPr>
-                          <w:lang w:val="en-US"/>
-                        </w:rPr>
-                      </w:pPr>
-                      <w:r>
-                        <w:rPr>
-                          <w:rFonts w:ascii="Verdana" w:eastAsia="Verdana" w:hAnsi="Verdana" w:cstheme="minorBidi"/>
-                          <w:color w:val="000000" w:themeColor="text1"/>
-                          <w:kern w:val="24"/>
-                          <w:lang w:val="en-US"/>
-                        </w:rPr>
-                        <w:t>1</w:t>
-                      </w:r>
-                    </w:p>
-                  </w:txbxContent>
-                </v:textbox>
-                <w10:wrap anchorx="page" anchory="page"/>
-              </v:shape>
-            </w:pict>
-          </mc:Fallback>
-        </mc:AlternateContent>
+        <w:t>core</w:t>
       </w:r>
       <w:r>
         <w:rPr>
-          <w:noProof/>
+          <w:rFonts w:ascii="Bahnschrift SemiBold Condensed" w:hAnsi="Bahnschrift SemiBold Condensed"/>
+          <w:color w:val="C00000"/>
+          <w:sz w:val="30"/>
+          <w:szCs w:val="30"/>
         </w:rPr>
-        <mc:AlternateContent>
-          <mc:Choice Requires="wps">
-            <w:drawing>
-              <wp:anchor distT="0" distB="0" distL="114300" distR="114300" simplePos="0" relativeHeight="251669504" behindDoc="0" locked="0" layoutInCell="1" allowOverlap="1" wp14:anchorId="1F85AEA2" wp14:editId="66893A37">
-                <wp:simplePos x="0" y="0"/>
-                <wp:positionH relativeFrom="page">
-                  <wp:posOffset>1892300</wp:posOffset>
-                </wp:positionH>
-                <wp:positionV relativeFrom="page">
-                  <wp:posOffset>2957830</wp:posOffset>
-                </wp:positionV>
-                <wp:extent cx="5265420" cy="323850"/>
-                <wp:effectExtent l="0" t="0" r="0" b="0"/>
-                <wp:wrapNone/>
-                <wp:docPr id="20" name="TextBox 19"/>
-                <wp:cNvGraphicFramePr/>
-                <a:graphic xmlns:a="http://schemas.openxmlformats.org/drawingml/2006/main">
-                  <a:graphicData uri="http://schemas.microsoft.com/office/word/2010/wordprocessingShape">
-                    <wps:wsp>
-                      <wps:cNvSpPr txBox="1"/>
-                      <wps:spPr>
-                        <a:xfrm>
-                          <a:off x="0" y="0"/>
-                          <a:ext cx="5265420" cy="323850"/>
-                        </a:xfrm>
-                        <a:prstGeom prst="rect">
-                          <a:avLst/>
-                        </a:prstGeom>
-                        <a:noFill/>
-                      </wps:spPr>
-                      <wps:txbx>
-                        <w:txbxContent>
-                          <w:p>
-                            <w:pPr>
-                              <w:pStyle w:val="NormalWeb"/>
-                              <w:spacing w:before="0" w:beforeAutospacing="0" w:after="0" w:afterAutospacing="0"/>
-                              <w:rPr>
-                                <w:lang w:val="en-US"/>
-                              </w:rPr>
-                            </w:pPr>
-                            <w:r>
-                              <w:rPr>
-                                <w:rFonts w:ascii="Verdana" w:eastAsia="Verdana" w:hAnsi="Verdana" w:cstheme="minorBidi"/>
-                                <w:color w:val="000000" w:themeColor="text1"/>
-                                <w:kern w:val="24"/>
-                                <w:lang w:val="en-US"/>
-                              </w:rPr>
-                              <w:t xml:space="preserve">What’s process </w:t>
-                            </w:r>
-                          </w:p>
-                        </w:txbxContent>
-                      </wps:txbx>
-                      <wps:bodyPr wrap="square" rtlCol="0" anchor="ctr" anchorCtr="0">
-                        <a:noAutofit/>
-                      </wps:bodyPr>
-                    </wps:wsp>
-                  </a:graphicData>
-                </a:graphic>
-              </wp:anchor>
-            </w:drawing>
-          </mc:Choice>
-          <mc:Fallback>
-            <w:pict>
-              <v:shape w14:anchorId="1F85AEA2" id="TextBox 19" o:spid="_x0000_s1033" type="#_x0000_t202" style="position:absolute;margin-left:149pt;margin-top:232.9pt;width:414.6pt;height:25.5pt;z-index:251669504;visibility:visible;mso-wrap-style:square;mso-wrap-distance-left:9pt;mso-wrap-distance-top:0;mso-wrap-distance-right:9pt;mso-wrap-distance-bottom:0;mso-position-horizontal:absolute;mso-position-horizontal-relative:page;mso-position-vertical:absolute;mso-position-vertical-relative:page;v-text-anchor:middle" o:gfxdata="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" filled="f" stroked="f">
-                <v:textbox>
-                  <w:txbxContent>
-                    <w:p>
-                      <w:pPr>
-                        <w:pStyle w:val="NormalWeb"/>
-                        <w:spacing w:before="0" w:beforeAutospacing="0" w:after="0" w:afterAutospacing="0"/>
-                        <w:rPr>
-                          <w:lang w:val="en-US"/>
-                        </w:rPr>
-                      </w:pPr>
-                      <w:r>
-                        <w:rPr>
-                          <w:rFonts w:ascii="Verdana" w:eastAsia="Verdana" w:hAnsi="Verdana" w:cstheme="minorBidi"/>
-                          <w:color w:val="000000" w:themeColor="text1"/>
-                          <w:kern w:val="24"/>
-                          <w:lang w:val="en-US"/>
-                        </w:rPr>
-                        <w:t xml:space="preserve">What’s process </w:t>
-                      </w:r>
-                    </w:p>
-                  </w:txbxContent>
-                </v:textbox>
-                <w10:wrap anchorx="page" anchory="page"/>
-              </v:shape>
-            </w:pict>
-          </mc:Fallback>
-        </mc:AlternateContent>
+        <w:t xml:space="preserve"> of</w:t>
       </w:r>
       <w:r>
         <w:rPr>
-          <w:noProof/>
+          <w:rFonts w:ascii="Bahnschrift SemiBold Condensed" w:hAnsi="Bahnschrift SemiBold Condensed"/>
+          <w:color w:val="1F4E79" w:themeColor="accent1" w:themeShade="80"/>
+          <w:sz w:val="30"/>
+          <w:szCs w:val="30"/>
         </w:rPr>
-        <mc:AlternateContent>
-          <mc:Choice Requires="wps">
-            <w:drawing>
-              <wp:anchor distT="0" distB="0" distL="114300" distR="114300" simplePos="0" relativeHeight="251670528" behindDoc="0" locked="0" layoutInCell="1" allowOverlap="1" wp14:anchorId="398B471E" wp14:editId="2F341C65">
-                <wp:simplePos x="0" y="0"/>
-                <wp:positionH relativeFrom="page">
-                  <wp:posOffset>862965</wp:posOffset>
-                </wp:positionH>
-                <wp:positionV relativeFrom="page">
-                  <wp:posOffset>3251835</wp:posOffset>
-                </wp:positionV>
-                <wp:extent cx="626745" cy="323850"/>
-                <wp:effectExtent l="0" t="0" r="0" b="0"/>
-                <wp:wrapNone/>
-                <wp:docPr id="21" name="TextBox 20"/>
-                <wp:cNvGraphicFramePr/>
-                <a:graphic xmlns:a="http://schemas.openxmlformats.org/drawingml/2006/main">
-                  <a:graphicData uri="http://schemas.microsoft.com/office/word/2010/wordprocessingShape">
-                    <wps:wsp>
-                      <wps:cNvSpPr txBox="1"/>
-                      <wps:spPr>
-                        <a:xfrm>
-                          <a:off x="0" y="0"/>
-                          <a:ext cx="626745" cy="323850"/>
-                        </a:xfrm>
-                        <a:prstGeom prst="rect">
-                          <a:avLst/>
-                        </a:prstGeom>
-                        <a:noFill/>
-                      </wps:spPr>
-                      <wps:txbx>
-                        <w:txbxContent>
-                          <w:p>
-                            <w:pPr>
-                              <w:pStyle w:val="NormalWeb"/>
-                              <w:spacing w:before="0" w:beforeAutospacing="0" w:after="0" w:afterAutospacing="0"/>
-                              <w:jc w:val="right"/>
-                              <w:rPr>
-                                <w:rtl/>
-                                <w:lang w:val="en-US" w:bidi="ar-EG"/>
-                              </w:rPr>
-                            </w:pPr>
-                            <w:r>
-                              <w:rPr>
-                                <w:rFonts w:ascii="Verdana" w:eastAsia="Verdana" w:hAnsi="Verdana" w:cstheme="minorBidi"/>
-                                <w:color w:val="000000" w:themeColor="text1"/>
-                                <w:kern w:val="24"/>
-                                <w:lang w:val="en-US" w:bidi="ar-EG"/>
-                              </w:rPr>
-                              <w:t>1</w:t>
-                            </w:r>
-                          </w:p>
-                        </w:txbxContent>
-                      </wps:txbx>
-                      <wps:bodyPr wrap="square" rtlCol="0" anchor="ctr" anchorCtr="0">
-                        <a:noAutofit/>
-                      </wps:bodyPr>
-                    </wps:wsp>
-                  </a:graphicData>
-                </a:graphic>
-              </wp:anchor>
-            </w:drawing>
-          </mc:Choice>
-          <mc:Fallback>
-            <w:pict>
-              <v:shape w14:anchorId="398B471E" id="TextBox 20" o:spid="_x0000_s1034" type="#_x0000_t202" style="position:absolute;margin-left:67.95pt;margin-top:256.05pt;width:49.35pt;height:25.5pt;z-index:251670528;visibility:visible;mso-wrap-style:square;mso-wrap-distance-left:9pt;mso-wrap-distance-top:0;mso-wrap-distance-right:9pt;mso-wrap-distance-bottom:0;mso-position-horizontal:absolute;mso-position-horizontal-relative:page;mso-position-vertical:absolute;mso-position-vertical-relative:page;v-text-anchor:middle" o:gfxdata="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" filled="f" stroked="f">
-                <v:textbox>
-                  <w:txbxContent>
-                    <w:p>
-                      <w:pPr>
-                        <w:pStyle w:val="NormalWeb"/>
-                        <w:spacing w:before="0" w:beforeAutospacing="0" w:after="0" w:afterAutospacing="0"/>
-                        <w:jc w:val="right"/>
-                        <w:rPr>
-                          <w:rtl/>
-                          <w:lang w:val="en-US" w:bidi="ar-EG"/>
-                        </w:rPr>
-                      </w:pPr>
-                      <w:r>
-                        <w:rPr>
-                          <w:rFonts w:ascii="Verdana" w:eastAsia="Verdana" w:hAnsi="Verdana" w:cstheme="minorBidi"/>
-                          <w:color w:val="000000" w:themeColor="text1"/>
-                          <w:kern w:val="24"/>
-                          <w:lang w:val="en-US" w:bidi="ar-EG"/>
-                        </w:rPr>
-                        <w:t>1</w:t>
-                      </w:r>
-                    </w:p>
-                  </w:txbxContent>
-                </v:textbox>
-                <w10:wrap anchorx="page" anchory="page"/>
-              </v:shape>
-            </w:pict>
-          </mc:Fallback>
-        </mc:AlternateContent>
+        <w:t xml:space="preserve"> the </w:t>
       </w:r>
       <w:r>
         <w:rPr>
-          <w:noProof/>
+          <w:rFonts w:ascii="Bahnschrift SemiBold Condensed" w:hAnsi="Bahnschrift SemiBold Condensed"/>
+          <w:color w:val="1F4E79" w:themeColor="accent1" w:themeShade="80"/>
+          <w:sz w:val="30"/>
+          <w:szCs w:val="30"/>
         </w:rPr>
-        <mc:AlternateContent>
-          <mc:Choice Requires="wps">
-            <w:drawing>
-              <wp:anchor distT="0" distB="0" distL="114300" distR="114300" simplePos="0" relativeHeight="251671552" behindDoc="0" locked="0" layoutInCell="1" allowOverlap="1" wp14:anchorId="7D322801" wp14:editId="08359BFD">
-                <wp:simplePos x="0" y="0"/>
-                <wp:positionH relativeFrom="page">
-                  <wp:posOffset>1892300</wp:posOffset>
-                </wp:positionH>
-                <wp:positionV relativeFrom="page">
-                  <wp:posOffset>3251835</wp:posOffset>
-                </wp:positionV>
-                <wp:extent cx="5265420" cy="323850"/>
-                <wp:effectExtent l="0" t="0" r="0" b="0"/>
-                <wp:wrapNone/>
-                <wp:docPr id="22" name="TextBox 21"/>
-                <wp:cNvGraphicFramePr/>
-                <a:graphic xmlns:a="http://schemas.openxmlformats.org/drawingml/2006/main">
-                  <a:graphicData uri="http://schemas.microsoft.com/office/word/2010/wordprocessingShape">
-                    <wps:wsp>
-                      <wps:cNvSpPr txBox="1"/>
-                      <wps:spPr>
-                        <a:xfrm>
-                          <a:off x="0" y="0"/>
-                          <a:ext cx="5265420" cy="323850"/>
-                        </a:xfrm>
-                        <a:prstGeom prst="rect">
-                          <a:avLst/>
-                        </a:prstGeom>
-                        <a:noFill/>
-                      </wps:spPr>
-                      <wps:txbx>
-                        <w:txbxContent>
-                          <w:p>
-                            <w:pPr>
-                              <w:pStyle w:val="NormalWeb"/>
-                              <w:spacing w:before="0" w:beforeAutospacing="0" w:after="0" w:afterAutospacing="0"/>
-                              <w:rPr>
-                                <w:lang w:val="en-US"/>
-                              </w:rPr>
-                            </w:pPr>
-                            <w:r>
-                              <w:rPr>
-                                <w:rFonts w:ascii="Verdana" w:eastAsia="Verdana" w:hAnsi="Verdana" w:cstheme="minorBidi"/>
-                                <w:color w:val="000000" w:themeColor="text1"/>
-                                <w:kern w:val="24"/>
-                                <w:lang w:val="en-US"/>
-                              </w:rPr>
-                              <w:t>Needed resources</w:t>
-                            </w:r>
-                          </w:p>
-                        </w:txbxContent>
-                      </wps:txbx>
-                      <wps:bodyPr wrap="square" rtlCol="0" anchor="ctr" anchorCtr="0">
-                        <a:noAutofit/>
-                      </wps:bodyPr>
-                    </wps:wsp>
-                  </a:graphicData>
-                </a:graphic>
-              </wp:anchor>
-            </w:drawing>
-          </mc:Choice>
-          <mc:Fallback>
-            <w:pict>
-              <v:shape w14:anchorId="7D322801" id="TextBox 21" o:spid="_x0000_s1035" type="#_x0000_t202" style="position:absolute;margin-left:149pt;margin-top:256.05pt;width:414.6pt;height:25.5pt;z-index:251671552;visibility:visible;mso-wrap-style:square;mso-wrap-distance-left:9pt;mso-wrap-distance-top:0;mso-wrap-distance-right:9pt;mso-wrap-distance-bottom:0;mso-position-horizontal:absolute;mso-position-horizontal-relative:page;mso-position-vertical:absolute;mso-position-vertical-relative:page;v-text-anchor:middle" o:gfxdata="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" filled="f" stroked="f">
-                <v:textbox>
-                  <w:txbxContent>
-                    <w:p>
-                      <w:pPr>
-                        <w:pStyle w:val="NormalWeb"/>
-                        <w:spacing w:before="0" w:beforeAutospacing="0" w:after="0" w:afterAutospacing="0"/>
-                        <w:rPr>
-                          <w:lang w:val="en-US"/>
-                        </w:rPr>
-                      </w:pPr>
-                      <w:r>
-                        <w:rPr>
-                          <w:rFonts w:ascii="Verdana" w:eastAsia="Verdana" w:hAnsi="Verdana" w:cstheme="minorBidi"/>
-                          <w:color w:val="000000" w:themeColor="text1"/>
-                          <w:kern w:val="24"/>
-                          <w:lang w:val="en-US"/>
-                        </w:rPr>
-                        <w:t>Needed resources</w:t>
-                      </w:r>
-                    </w:p>
-                  </w:txbxContent>
-                </v:textbox>
-                <w10:wrap anchorx="page" anchory="page"/>
-              </v:shape>
-            </w:pict>
-          </mc:Fallback>
-        </mc:AlternateContent>
+        <w:t>Personal Computer</w:t>
       </w:r>
       <w:r>
         <w:rPr>
-          <w:noProof/>
+          <w:rFonts w:ascii="Bahnschrift SemiBold Condensed" w:hAnsi="Bahnschrift SemiBold Condensed"/>
+          <w:color w:val="1F4E79" w:themeColor="accent1" w:themeShade="80"/>
+          <w:sz w:val="30"/>
+          <w:szCs w:val="30"/>
         </w:rPr>
-        <mc:AlternateContent>
-          <mc:Choice Requires="wps">
-            <w:drawing>
-              <wp:anchor distT="0" distB="0" distL="114300" distR="114300" simplePos="0" relativeHeight="251672576" behindDoc="0" locked="0" layoutInCell="1" allowOverlap="1" wp14:anchorId="0BADE280" wp14:editId="28D6F4B6">
-                <wp:simplePos x="0" y="0"/>
-                <wp:positionH relativeFrom="page">
-                  <wp:posOffset>862965</wp:posOffset>
-                </wp:positionH>
-                <wp:positionV relativeFrom="page">
-                  <wp:posOffset>3545205</wp:posOffset>
-                </wp:positionV>
-                <wp:extent cx="626745" cy="323850"/>
-                <wp:effectExtent l="0" t="0" r="0" b="0"/>
-                <wp:wrapNone/>
-                <wp:docPr id="23" name="TextBox 22"/>
-                <wp:cNvGraphicFramePr/>
-                <a:graphic xmlns:a="http://schemas.openxmlformats.org/drawingml/2006/main">
-                  <a:graphicData uri="http://schemas.microsoft.com/office/word/2010/wordprocessingShape">
-                    <wps:wsp>
-                      <wps:cNvSpPr txBox="1"/>
-                      <wps:spPr>
-                        <a:xfrm>
-                          <a:off x="0" y="0"/>
-                          <a:ext cx="626745" cy="323850"/>
-                        </a:xfrm>
-                        <a:prstGeom prst="rect">
-                          <a:avLst/>
-                        </a:prstGeom>
-                        <a:noFill/>
-                      </wps:spPr>
-                      <wps:txbx>
-                        <w:txbxContent>
-                          <w:p>
-                            <w:pPr>
-                              <w:pStyle w:val="NormalWeb"/>
-                              <w:spacing w:before="0" w:beforeAutospacing="0" w:after="0" w:afterAutospacing="0"/>
-                              <w:jc w:val="right"/>
-                              <w:rPr>
-                                <w:lang w:val="en-US"/>
-                              </w:rPr>
-                            </w:pPr>
-                            <w:r>
-                              <w:rPr>
-                                <w:rFonts w:ascii="Verdana" w:eastAsia="Verdana" w:hAnsi="Verdana" w:cstheme="minorBidi"/>
-                                <w:color w:val="000000" w:themeColor="text1"/>
-                                <w:kern w:val="24"/>
-                                <w:lang w:val="en-US"/>
-                              </w:rPr>
-                              <w:t>2</w:t>
-                            </w:r>
-                          </w:p>
-                        </w:txbxContent>
-                      </wps:txbx>
-                      <wps:bodyPr wrap="square" rtlCol="0" anchor="ctr" anchorCtr="0">
-                        <a:noAutofit/>
-                      </wps:bodyPr>
-                    </wps:wsp>
-                  </a:graphicData>
-                </a:graphic>
-              </wp:anchor>
-            </w:drawing>
-          </mc:Choice>
-          <mc:Fallback>
-            <w:pict>
-              <v:shape w14:anchorId="0BADE280" id="TextBox 22" o:spid="_x0000_s1036" type="#_x0000_t202" style="position:absolute;margin-left:67.95pt;margin-top:279.15pt;width:49.35pt;height:25.5pt;z-index:251672576;visibility:visible;mso-wrap-style:square;mso-wrap-distance-left:9pt;mso-wrap-distance-top:0;mso-wrap-distance-right:9pt;mso-wrap-distance-bottom:0;mso-position-horizontal:absolute;mso-position-horizontal-relative:page;mso-position-vertical:absolute;mso-position-vertical-relative:page;v-text-anchor:middle" o:gfxdata="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" filled="f" stroked="f">
-                <v:textbox>
-                  <w:txbxContent>
-                    <w:p>
-                      <w:pPr>
-                        <w:pStyle w:val="NormalWeb"/>
-                        <w:spacing w:before="0" w:beforeAutospacing="0" w:after="0" w:afterAutospacing="0"/>
-                        <w:jc w:val="right"/>
-                        <w:rPr>
-                          <w:lang w:val="en-US"/>
-                        </w:rPr>
-                      </w:pPr>
-                      <w:r>
-                        <w:rPr>
-                          <w:rFonts w:ascii="Verdana" w:eastAsia="Verdana" w:hAnsi="Verdana" w:cstheme="minorBidi"/>
-                          <w:color w:val="000000" w:themeColor="text1"/>
-                          <w:kern w:val="24"/>
-                          <w:lang w:val="en-US"/>
-                        </w:rPr>
-                        <w:t>2</w:t>
-                      </w:r>
-                    </w:p>
-                  </w:txbxContent>
-                </v:textbox>
-                <w10:wrap anchorx="page" anchory="page"/>
-              </v:shape>
-            </w:pict>
-          </mc:Fallback>
-        </mc:AlternateContent>
+        <w:t xml:space="preserve">’s life, </w:t>
       </w:r>
       <w:r>
         <w:rPr>
-          <w:noProof/>
+          <w:rFonts w:ascii="Bahnschrift SemiBold Condensed" w:hAnsi="Bahnschrift SemiBold Condensed"/>
+          <w:color w:val="1F4E79" w:themeColor="accent1" w:themeShade="80"/>
+          <w:sz w:val="30"/>
+          <w:szCs w:val="30"/>
         </w:rPr>
-        <mc:AlternateContent>
-          <mc:Choice Requires="wps">
-            <w:drawing>
-              <wp:anchor distT="0" distB="0" distL="114300" distR="114300" simplePos="0" relativeHeight="251673600" behindDoc="0" locked="0" layoutInCell="1" allowOverlap="1" wp14:anchorId="5976A409" wp14:editId="377FD6C5">
-                <wp:simplePos x="0" y="0"/>
-                <wp:positionH relativeFrom="page">
-                  <wp:posOffset>1892300</wp:posOffset>
-                </wp:positionH>
-                <wp:positionV relativeFrom="page">
-                  <wp:posOffset>3545205</wp:posOffset>
-                </wp:positionV>
-                <wp:extent cx="5265420" cy="323850"/>
-                <wp:effectExtent l="0" t="0" r="0" b="0"/>
-                <wp:wrapNone/>
-                <wp:docPr id="24" name="TextBox 23"/>
-                <wp:cNvGraphicFramePr/>
-                <a:graphic xmlns:a="http://schemas.openxmlformats.org/drawingml/2006/main">
-                  <a:graphicData uri="http://schemas.microsoft.com/office/word/2010/wordprocessingShape">
-                    <wps:wsp>
-                      <wps:cNvSpPr txBox="1"/>
-                      <wps:spPr>
-                        <a:xfrm>
-                          <a:off x="0" y="0"/>
-                          <a:ext cx="5265420" cy="323850"/>
-                        </a:xfrm>
-                        <a:prstGeom prst="rect">
-                          <a:avLst/>
-                        </a:prstGeom>
-                        <a:noFill/>
-                      </wps:spPr>
-                      <wps:txbx>
-                        <w:txbxContent>
-                          <w:p>
-                            <w:pPr>
-                              <w:pStyle w:val="NormalWeb"/>
-                              <w:spacing w:before="0" w:beforeAutospacing="0" w:after="0" w:afterAutospacing="0"/>
-                              <w:rPr>
-                                <w:lang w:val="en-US"/>
-                              </w:rPr>
-                            </w:pPr>
-                            <w:r>
-                              <w:rPr>
-                                <w:rFonts w:ascii="Verdana" w:eastAsia="Verdana" w:hAnsi="Verdana" w:cstheme="minorBidi"/>
-                                <w:color w:val="000000" w:themeColor="text1"/>
-                                <w:kern w:val="24"/>
-                                <w:lang w:val="en-US"/>
-                              </w:rPr>
-                              <w:t>Time sharing between processes with example</w:t>
-                            </w:r>
-                          </w:p>
-                        </w:txbxContent>
-                      </wps:txbx>
-                      <wps:bodyPr wrap="square" rtlCol="0" anchor="ctr" anchorCtr="0">
-                        <a:noAutofit/>
-                      </wps:bodyPr>
-                    </wps:wsp>
-                  </a:graphicData>
-                </a:graphic>
-              </wp:anchor>
-            </w:drawing>
-          </mc:Choice>
-          <mc:Fallback>
-            <w:pict>
-              <v:shape w14:anchorId="5976A409" id="TextBox 23" o:spid="_x0000_s1037" type="#_x0000_t202" style="position:absolute;margin-left:149pt;margin-top:279.15pt;width:414.6pt;height:25.5pt;z-index:251673600;visibility:visible;mso-wrap-style:square;mso-wrap-distance-left:9pt;mso-wrap-distance-top:0;mso-wrap-distance-right:9pt;mso-wrap-distance-bottom:0;mso-position-horizontal:absolute;mso-position-horizontal-relative:page;mso-position-vertical:absolute;mso-position-vertical-relative:page;v-text-anchor:middle" o:gfxdata="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" filled="f" stroked="f">
-                <v:textbox>
-                  <w:txbxContent>
-                    <w:p>
-                      <w:pPr>
-                        <w:pStyle w:val="NormalWeb"/>
-                        <w:spacing w:before="0" w:beforeAutospacing="0" w:after="0" w:afterAutospacing="0"/>
-                        <w:rPr>
-                          <w:lang w:val="en-US"/>
-                        </w:rPr>
-                      </w:pPr>
-                      <w:r>
-                        <w:rPr>
-                          <w:rFonts w:ascii="Verdana" w:eastAsia="Verdana" w:hAnsi="Verdana" w:cstheme="minorBidi"/>
-                          <w:color w:val="000000" w:themeColor="text1"/>
-                          <w:kern w:val="24"/>
-                          <w:lang w:val="en-US"/>
-                        </w:rPr>
-                        <w:t>Time sharing between processes with example</w:t>
-                      </w:r>
-                    </w:p>
-                  </w:txbxContent>
-                </v:textbox>
-                <w10:wrap anchorx="page" anchory="page"/>
-              </v:shape>
-            </w:pict>
-          </mc:Fallback>
-        </mc:AlternateContent>
+        <w:t xml:space="preserve">as the </w:t>
+      </w:r>
+      <w:r>
+        <w:rPr>
+          <w:rFonts w:ascii="Bahnschrift SemiBold Condensed" w:hAnsi="Bahnschrift SemiBold Condensed"/>
+          <w:color w:val="1F4E79" w:themeColor="accent1" w:themeShade="80"/>
+          <w:sz w:val="30"/>
+          <w:szCs w:val="30"/>
+        </w:rPr>
+        <w:t xml:space="preserve">memory management system holds a </w:t>
+      </w:r>
+      <w:r>
+        <w:rPr>
+          <w:rFonts w:ascii="Bahnschrift SemiBold Condensed" w:hAnsi="Bahnschrift SemiBold Condensed"/>
+          <w:color w:val="1F4E79" w:themeColor="accent1" w:themeShade="80"/>
+          <w:sz w:val="30"/>
+          <w:szCs w:val="30"/>
+        </w:rPr>
+        <w:t>main</w:t>
+      </w:r>
+      <w:r>
+        <w:rPr>
+          <w:rFonts w:ascii="Bahnschrift SemiBold Condensed" w:hAnsi="Bahnschrift SemiBold Condensed"/>
+          <w:color w:val="1F4E79" w:themeColor="accent1" w:themeShade="80"/>
+          <w:sz w:val="30"/>
+          <w:szCs w:val="30"/>
+        </w:rPr>
+        <w:t xml:space="preserve"> role in every operating system, tasked with the efficient management of memory resources, organized in a </w:t>
+      </w:r>
+      <w:r>
+        <w:rPr>
+          <w:rFonts w:ascii="Bahnschrift SemiBold Condensed" w:hAnsi="Bahnschrift SemiBold Condensed"/>
+          <w:color w:val="C00000"/>
+          <w:sz w:val="30"/>
+          <w:szCs w:val="30"/>
+        </w:rPr>
+        <w:t xml:space="preserve">hierarchical manner. </w:t>
+      </w:r>
+      <w:r>
+        <w:rPr>
+          <w:rFonts w:ascii="Bahnschrift SemiBold Condensed" w:hAnsi="Bahnschrift SemiBold Condensed"/>
+          <w:color w:val="1F4E79" w:themeColor="accent1" w:themeShade="80"/>
+          <w:sz w:val="30"/>
+          <w:szCs w:val="30"/>
+        </w:rPr>
+        <w:t xml:space="preserve">This hierarchy usually encompasses multiple memory levels, with memory access times being inversely related to their proximity to the CPU. </w:t>
       </w:r>
     </w:p>
     <w:p>
       <w:pPr>
         <w:rPr>
-          <w:rFonts w:ascii="Agency FB" w:hAnsi="Agency FB"/>
+          <w:rFonts w:ascii="Bahnschrift SemiBold Condensed" w:hAnsi="Bahnschrift SemiBold Condensed"/>
+          <w:color w:val="1F4E79" w:themeColor="accent1" w:themeShade="80"/>
+          <w:sz w:val="30"/>
+          <w:szCs w:val="30"/>
           <w:lang w:bidi="ar-EG"/>
         </w:rPr>
       </w:pPr>
-    </w:p>
-    <w:p>
-      <w:pPr>
-        <w:rPr>
-          <w:rFonts w:ascii="Agency FB" w:hAnsi="Agency FB"/>
-          <w:lang w:bidi="ar-EG"/>
-        </w:rPr>
-      </w:pPr>
-    </w:p>
-    <w:p>
-      <w:pPr>
-        <w:rPr>
-          <w:rFonts w:ascii="Agency FB" w:hAnsi="Agency FB"/>
-          <w:lang w:bidi="ar-EG"/>
-        </w:rPr>
-      </w:pPr>
-    </w:p>
-    <w:p>
-      <w:pPr>
-        <w:rPr>
-          <w:rFonts w:ascii="Agency FB" w:hAnsi="Agency FB"/>
-          <w:lang w:bidi="ar-EG"/>
-        </w:rPr>
-      </w:pPr>
-    </w:p>
-    <w:p>
-      <w:pPr>
-        <w:rPr>
-          <w:rFonts w:ascii="Agency FB" w:hAnsi="Agency FB"/>
-          <w:lang w:bidi="ar-EG"/>
-        </w:rPr>
-      </w:pPr>
-    </w:p>
-    <w:p>
-      <w:pPr>
-        <w:rPr>
-          <w:rFonts w:ascii="Agency FB" w:hAnsi="Agency FB"/>
-          <w:lang w:bidi="ar-EG"/>
-        </w:rPr>
-      </w:pPr>
-    </w:p>
-    <w:p>
-      <w:pPr>
-        <w:rPr>
-          <w:rFonts w:ascii="Agency FB" w:hAnsi="Agency FB"/>
-          <w:lang w:bidi="ar-EG"/>
-        </w:rPr>
-      </w:pPr>
-    </w:p>
-    <w:p>
-      <w:pPr>
-        <w:rPr>
-          <w:rFonts w:ascii="Agency FB" w:hAnsi="Agency FB"/>
-          <w:lang w:bidi="ar-EG"/>
-        </w:rPr>
-      </w:pPr>
-    </w:p>
-    <w:p>
-      <w:pPr>
-        <w:rPr>
-          <w:rFonts w:ascii="Agency FB" w:hAnsi="Agency FB"/>
-          <w:lang w:bidi="ar-EG"/>
-        </w:rPr>
-      </w:pPr>
-      <w:r>
-        <w:rPr>
-          <w:noProof/>
-        </w:rPr>
-        <mc:AlternateContent>
-          <mc:Choice Requires="wps">
-            <w:drawing>
-              <wp:anchor distT="0" distB="0" distL="114300" distR="114300" simplePos="0" relativeHeight="251674624" behindDoc="0" locked="0" layoutInCell="1" allowOverlap="1" wp14:anchorId="3E5F13D1" wp14:editId="2A720A15">
-                <wp:simplePos x="0" y="0"/>
-                <wp:positionH relativeFrom="page">
-                  <wp:posOffset>859155</wp:posOffset>
-                </wp:positionH>
-                <wp:positionV relativeFrom="page">
-                  <wp:posOffset>4067175</wp:posOffset>
-                </wp:positionV>
-                <wp:extent cx="626745" cy="368935"/>
-                <wp:effectExtent l="0" t="0" r="0" b="0"/>
-                <wp:wrapNone/>
-                <wp:docPr id="29" name="TextBox 28"/>
-                <wp:cNvGraphicFramePr/>
-                <a:graphic xmlns:a="http://schemas.openxmlformats.org/drawingml/2006/main">
-                  <a:graphicData uri="http://schemas.microsoft.com/office/word/2010/wordprocessingShape">
-                    <wps:wsp>
-                      <wps:cNvSpPr txBox="1"/>
-                      <wps:spPr>
-                        <a:xfrm>
-                          <a:off x="0" y="0"/>
-                          <a:ext cx="626745" cy="368935"/>
-                        </a:xfrm>
-                        <a:prstGeom prst="rect">
-                          <a:avLst/>
-                        </a:prstGeom>
-                        <a:noFill/>
-                      </wps:spPr>
-                      <wps:txbx>
-                        <w:txbxContent>
-                          <w:p>
-                            <w:pPr>
-                              <w:pStyle w:val="NormalWeb"/>
-                              <w:spacing w:before="0" w:beforeAutospacing="0" w:after="0" w:afterAutospacing="0"/>
-                              <w:jc w:val="right"/>
-                              <w:rPr>
-                                <w:lang w:val="en-US"/>
-                              </w:rPr>
-                            </w:pPr>
-                            <w:r>
-                              <w:rPr>
-                                <w:rFonts w:ascii="Verdana" w:eastAsia="Verdana" w:hAnsi="Verdana" w:cstheme="minorBidi"/>
-                                <w:color w:val="000000" w:themeColor="text1"/>
-                                <w:kern w:val="24"/>
-                                <w:sz w:val="32"/>
-                                <w:szCs w:val="32"/>
-                                <w:lang w:val="en-US"/>
-                              </w:rPr>
-                              <w:t>2</w:t>
-                            </w:r>
-                          </w:p>
-                        </w:txbxContent>
-                      </wps:txbx>
-                      <wps:bodyPr wrap="square" rtlCol="0" anchor="ctr" anchorCtr="0">
-                        <a:noAutofit/>
-                      </wps:bodyPr>
-                    </wps:wsp>
-                  </a:graphicData>
-                </a:graphic>
-              </wp:anchor>
-            </w:drawing>
-          </mc:Choice>
-          <mc:Fallback>
-            <w:pict>
-              <v:shape w14:anchorId="3E5F13D1" id="TextBox 28" o:spid="_x0000_s1038" type="#_x0000_t202" style="position:absolute;margin-left:67.65pt;margin-top:320.25pt;width:49.35pt;height:29.05pt;z-index:251674624;visibility:visible;mso-wrap-style:square;mso-wrap-distance-left:9pt;mso-wrap-distance-top:0;mso-wrap-distance-right:9pt;mso-wrap-distance-bottom:0;mso-position-horizontal:absolute;mso-position-horizontal-relative:page;mso-position-vertical:absolute;mso-position-vertical-relative:page;v-text-anchor:middle" o:gfxdata="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" filled="f" stroked="f">
-                <v:textbox>
-                  <w:txbxContent>
-                    <w:p>
-                      <w:pPr>
-                        <w:pStyle w:val="NormalWeb"/>
-                        <w:spacing w:before="0" w:beforeAutospacing="0" w:after="0" w:afterAutospacing="0"/>
-                        <w:jc w:val="right"/>
-                        <w:rPr>
-                          <w:lang w:val="en-US"/>
-                        </w:rPr>
-                      </w:pPr>
-                      <w:r>
-                        <w:rPr>
-                          <w:rFonts w:ascii="Verdana" w:eastAsia="Verdana" w:hAnsi="Verdana" w:cstheme="minorBidi"/>
-                          <w:color w:val="000000" w:themeColor="text1"/>
-                          <w:kern w:val="24"/>
-                          <w:sz w:val="32"/>
-                          <w:szCs w:val="32"/>
-                          <w:lang w:val="en-US"/>
-                        </w:rPr>
-                        <w:t>2</w:t>
-                      </w:r>
-                    </w:p>
-                  </w:txbxContent>
-                </v:textbox>
-                <w10:wrap anchorx="page" anchory="page"/>
-              </v:shape>
-            </w:pict>
-          </mc:Fallback>
-        </mc:AlternateContent>
-      </w:r>
-      <w:r>
-        <w:rPr>
-          <w:noProof/>
-        </w:rPr>
-        <mc:AlternateContent>
-          <mc:Choice Requires="wps">
-            <w:drawing>
-              <wp:anchor distT="0" distB="0" distL="114300" distR="114300" simplePos="0" relativeHeight="251675648" behindDoc="0" locked="0" layoutInCell="1" allowOverlap="1" wp14:anchorId="5C9B7986" wp14:editId="6C8CE880">
-                <wp:simplePos x="0" y="0"/>
-                <wp:positionH relativeFrom="page">
-                  <wp:posOffset>1888490</wp:posOffset>
-                </wp:positionH>
-                <wp:positionV relativeFrom="page">
-                  <wp:posOffset>4059555</wp:posOffset>
-                </wp:positionV>
-                <wp:extent cx="5265420" cy="368935"/>
-                <wp:effectExtent l="0" t="0" r="0" b="0"/>
-                <wp:wrapNone/>
-                <wp:docPr id="30" name="TextBox 29"/>
-                <wp:cNvGraphicFramePr/>
-                <a:graphic xmlns:a="http://schemas.openxmlformats.org/drawingml/2006/main">
-                  <a:graphicData uri="http://schemas.microsoft.com/office/word/2010/wordprocessingShape">
-                    <wps:wsp>
-                      <wps:cNvSpPr txBox="1"/>
-                      <wps:spPr>
-                        <a:xfrm>
-                          <a:off x="0" y="0"/>
-                          <a:ext cx="5265420" cy="368935"/>
-                        </a:xfrm>
-                        <a:prstGeom prst="rect">
-                          <a:avLst/>
-                        </a:prstGeom>
-                        <a:noFill/>
-                      </wps:spPr>
-                      <wps:txbx>
-                        <w:txbxContent>
-                          <w:p>
-                            <w:pPr>
-                              <w:pStyle w:val="NormalWeb"/>
-                              <w:spacing w:before="0" w:beforeAutospacing="0" w:after="0" w:afterAutospacing="0"/>
-                              <w:rPr>
-                                <w:lang w:val="en-US"/>
-                              </w:rPr>
-                            </w:pPr>
-                            <w:r>
-                              <w:rPr>
-                                <w:rFonts w:ascii="Verdana" w:eastAsia="Verdana" w:hAnsi="Verdana" w:cstheme="minorBidi"/>
-                                <w:color w:val="000000" w:themeColor="text1"/>
-                                <w:kern w:val="24"/>
-                                <w:sz w:val="32"/>
-                                <w:szCs w:val="32"/>
-                                <w:lang w:val="en-US"/>
-                              </w:rPr>
-                              <w:t>Management of Process</w:t>
-                            </w:r>
-                          </w:p>
-                        </w:txbxContent>
-                      </wps:txbx>
-                      <wps:bodyPr wrap="square" rtlCol="0" anchor="ctr" anchorCtr="0">
-                        <a:noAutofit/>
-                      </wps:bodyPr>
-                    </wps:wsp>
-                  </a:graphicData>
-                </a:graphic>
-              </wp:anchor>
-            </w:drawing>
-          </mc:Choice>
-          <mc:Fallback>
-            <w:pict>
-              <v:shape w14:anchorId="5C9B7986" id="TextBox 29" o:spid="_x0000_s1039" type="#_x0000_t202" style="position:absolute;margin-left:148.7pt;margin-top:319.65pt;width:414.6pt;height:29.05pt;z-index:251675648;visibility:visible;mso-wrap-style:square;mso-wrap-distance-left:9pt;mso-wrap-distance-top:0;mso-wrap-distance-right:9pt;mso-wrap-distance-bottom:0;mso-position-horizontal:absolute;mso-position-horizontal-relative:page;mso-position-vertical:absolute;mso-position-vertical-relative:page;v-text-anchor:middle" o:gfxdata="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" filled="f" stroked="f">
-                <v:textbox>
-                  <w:txbxContent>
-                    <w:p>
-                      <w:pPr>
-                        <w:pStyle w:val="NormalWeb"/>
-                        <w:spacing w:before="0" w:beforeAutospacing="0" w:after="0" w:afterAutospacing="0"/>
-                        <w:rPr>
-                          <w:lang w:val="en-US"/>
-                        </w:rPr>
-                      </w:pPr>
-                      <w:r>
-                        <w:rPr>
-                          <w:rFonts w:ascii="Verdana" w:eastAsia="Verdana" w:hAnsi="Verdana" w:cstheme="minorBidi"/>
-                          <w:color w:val="000000" w:themeColor="text1"/>
-                          <w:kern w:val="24"/>
-                          <w:sz w:val="32"/>
-                          <w:szCs w:val="32"/>
-                          <w:lang w:val="en-US"/>
-                        </w:rPr>
-                        <w:t>Management of Process</w:t>
-                      </w:r>
-                    </w:p>
-                  </w:txbxContent>
-                </v:textbox>
-                <w10:wrap anchorx="page" anchory="page"/>
-              </v:shape>
-            </w:pict>
-          </mc:Fallback>
-        </mc:AlternateContent>
-      </w:r>
-    </w:p>
-    <w:p>
-      <w:pPr>
-        <w:rPr>
-          <w:rFonts w:ascii="Agency FB" w:hAnsi="Agency FB"/>
-          <w:lang w:bidi="ar-EG"/>
-        </w:rPr>
-      </w:pPr>
-      <w:r>
-        <w:rPr>
-          <w:noProof/>
-        </w:rPr>
-        <mc:AlternateContent>
-          <mc:Choice Requires="wps">
-            <w:drawing>
-              <wp:anchor distT="0" distB="0" distL="114300" distR="114300" simplePos="0" relativeHeight="251676672" behindDoc="0" locked="0" layoutInCell="1" allowOverlap="1" wp14:anchorId="21647960" wp14:editId="4E71B033">
-                <wp:simplePos x="0" y="0"/>
-                <wp:positionH relativeFrom="page">
-                  <wp:posOffset>859155</wp:posOffset>
-                </wp:positionH>
-                <wp:positionV relativeFrom="page">
-                  <wp:posOffset>4380548</wp:posOffset>
-                </wp:positionV>
-                <wp:extent cx="626745" cy="323850"/>
-                <wp:effectExtent l="0" t="0" r="0" b="0"/>
-                <wp:wrapNone/>
-                <wp:docPr id="31" name="TextBox 30"/>
-                <wp:cNvGraphicFramePr/>
-                <a:graphic xmlns:a="http://schemas.openxmlformats.org/drawingml/2006/main">
-                  <a:graphicData uri="http://schemas.microsoft.com/office/word/2010/wordprocessingShape">
-                    <wps:wsp>
-                      <wps:cNvSpPr txBox="1"/>
-                      <wps:spPr>
-                        <a:xfrm>
-                          <a:off x="0" y="0"/>
-                          <a:ext cx="626745" cy="323850"/>
-                        </a:xfrm>
-                        <a:prstGeom prst="rect">
-                          <a:avLst/>
-                        </a:prstGeom>
-                        <a:noFill/>
-                      </wps:spPr>
-                      <wps:txbx>
-                        <w:txbxContent>
-                          <w:p>
-                            <w:pPr>
-                              <w:pStyle w:val="NormalWeb"/>
-                              <w:spacing w:before="0" w:beforeAutospacing="0" w:after="0" w:afterAutospacing="0"/>
-                              <w:jc w:val="right"/>
-                              <w:rPr>
-                                <w:lang w:val="en-US"/>
-                              </w:rPr>
-                            </w:pPr>
-                            <w:r>
-                              <w:rPr>
-                                <w:rFonts w:ascii="Verdana" w:eastAsia="Verdana" w:hAnsi="Verdana" w:cstheme="minorBidi"/>
-                                <w:color w:val="000000" w:themeColor="text1"/>
-                                <w:kern w:val="24"/>
-                                <w:lang w:val="en-US"/>
-                              </w:rPr>
-                              <w:t>2</w:t>
-                            </w:r>
-                          </w:p>
-                        </w:txbxContent>
-                      </wps:txbx>
-                      <wps:bodyPr wrap="square" rtlCol="0" anchor="ctr" anchorCtr="0">
-                        <a:noAutofit/>
-                      </wps:bodyPr>
-                    </wps:wsp>
-                  </a:graphicData>
-                </a:graphic>
-              </wp:anchor>
-            </w:drawing>
-          </mc:Choice>
-          <mc:Fallback>
-            <w:pict>
-              <v:shape w14:anchorId="21647960" id="TextBox 30" o:spid="_x0000_s1040" type="#_x0000_t202" style="position:absolute;margin-left:67.65pt;margin-top:344.95pt;width:49.35pt;height:25.5pt;z-index:251676672;visibility:visible;mso-wrap-style:square;mso-wrap-distance-left:9pt;mso-wrap-distance-top:0;mso-wrap-distance-right:9pt;mso-wrap-distance-bottom:0;mso-position-horizontal:absolute;mso-position-horizontal-relative:page;mso-position-vertical:absolute;mso-position-vertical-relative:page;v-text-anchor:middle" o:gfxdata="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" filled="f" stroked="f">
-                <v:textbox>
-                  <w:txbxContent>
-                    <w:p>
-                      <w:pPr>
-                        <w:pStyle w:val="NormalWeb"/>
-                        <w:spacing w:before="0" w:beforeAutospacing="0" w:after="0" w:afterAutospacing="0"/>
-                        <w:jc w:val="right"/>
-                        <w:rPr>
-                          <w:lang w:val="en-US"/>
-                        </w:rPr>
-                      </w:pPr>
-                      <w:r>
-                        <w:rPr>
-                          <w:rFonts w:ascii="Verdana" w:eastAsia="Verdana" w:hAnsi="Verdana" w:cstheme="minorBidi"/>
-                          <w:color w:val="000000" w:themeColor="text1"/>
-                          <w:kern w:val="24"/>
-                          <w:lang w:val="en-US"/>
-                        </w:rPr>
-                        <w:t>2</w:t>
-                      </w:r>
-                    </w:p>
-                  </w:txbxContent>
-                </v:textbox>
-                <w10:wrap anchorx="page" anchory="page"/>
-              </v:shape>
-            </w:pict>
-          </mc:Fallback>
-        </mc:AlternateContent>
-      </w:r>
-      <w:r>
-        <w:rPr>
-          <w:noProof/>
-        </w:rPr>
-        <mc:AlternateContent>
-          <mc:Choice Requires="wps">
-            <w:drawing>
-              <wp:anchor distT="0" distB="0" distL="114300" distR="114300" simplePos="0" relativeHeight="251677696" behindDoc="0" locked="0" layoutInCell="1" allowOverlap="1" wp14:anchorId="27A953A2" wp14:editId="151B3A36">
-                <wp:simplePos x="0" y="0"/>
-                <wp:positionH relativeFrom="page">
-                  <wp:posOffset>1888490</wp:posOffset>
-                </wp:positionH>
-                <wp:positionV relativeFrom="page">
-                  <wp:posOffset>4357688</wp:posOffset>
-                </wp:positionV>
-                <wp:extent cx="5265420" cy="323850"/>
-                <wp:effectExtent l="0" t="0" r="0" b="0"/>
-                <wp:wrapNone/>
-                <wp:docPr id="32" name="TextBox 31"/>
-                <wp:cNvGraphicFramePr/>
-                <a:graphic xmlns:a="http://schemas.openxmlformats.org/drawingml/2006/main">
-                  <a:graphicData uri="http://schemas.microsoft.com/office/word/2010/wordprocessingShape">
-                    <wps:wsp>
-                      <wps:cNvSpPr txBox="1"/>
-                      <wps:spPr>
-                        <a:xfrm>
-                          <a:off x="0" y="0"/>
-                          <a:ext cx="5265420" cy="323850"/>
-                        </a:xfrm>
-                        <a:prstGeom prst="rect">
-                          <a:avLst/>
-                        </a:prstGeom>
-                        <a:noFill/>
-                      </wps:spPr>
-                      <wps:txbx>
-                        <w:txbxContent>
-                          <w:p>
-                            <w:pPr>
-                              <w:pStyle w:val="NormalWeb"/>
-                              <w:spacing w:before="0" w:beforeAutospacing="0" w:after="0" w:afterAutospacing="0"/>
-                              <w:rPr>
-                                <w:lang w:val="en-US"/>
-                              </w:rPr>
-                            </w:pPr>
-                            <w:r>
-                              <w:rPr>
-                                <w:rFonts w:ascii="Verdana" w:eastAsia="Verdana" w:hAnsi="Verdana" w:cstheme="minorBidi"/>
-                                <w:color w:val="000000" w:themeColor="text1"/>
-                                <w:kern w:val="24"/>
-                                <w:lang w:val="en-US"/>
-                              </w:rPr>
-                              <w:t>How it managed with states</w:t>
-                            </w:r>
-                          </w:p>
-                        </w:txbxContent>
-                      </wps:txbx>
-                      <wps:bodyPr wrap="square" rtlCol="0" anchor="ctr" anchorCtr="0">
-                        <a:noAutofit/>
-                      </wps:bodyPr>
-                    </wps:wsp>
-                  </a:graphicData>
-                </a:graphic>
-              </wp:anchor>
-            </w:drawing>
-          </mc:Choice>
-          <mc:Fallback>
-            <w:pict>
-              <v:shape w14:anchorId="27A953A2" id="TextBox 31" o:spid="_x0000_s1041" type="#_x0000_t202" style="position:absolute;margin-left:148.7pt;margin-top:343.15pt;width:414.6pt;height:25.5pt;z-index:251677696;visibility:visible;mso-wrap-style:square;mso-wrap-distance-left:9pt;mso-wrap-distance-top:0;mso-wrap-distance-right:9pt;mso-wrap-distance-bottom:0;mso-position-horizontal:absolute;mso-position-horizontal-relative:page;mso-position-vertical:absolute;mso-position-vertical-relative:page;v-text-anchor:middle" o:gfxdata="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" filled="f" stroked="f">
-                <v:textbox>
-                  <w:txbxContent>
-                    <w:p>
-                      <w:pPr>
-                        <w:pStyle w:val="NormalWeb"/>
-                        <w:spacing w:before="0" w:beforeAutospacing="0" w:after="0" w:afterAutospacing="0"/>
-                        <w:rPr>
-                          <w:lang w:val="en-US"/>
-                        </w:rPr>
-                      </w:pPr>
-                      <w:r>
-                        <w:rPr>
-                          <w:rFonts w:ascii="Verdana" w:eastAsia="Verdana" w:hAnsi="Verdana" w:cstheme="minorBidi"/>
-                          <w:color w:val="000000" w:themeColor="text1"/>
-                          <w:kern w:val="24"/>
-                          <w:lang w:val="en-US"/>
-                        </w:rPr>
-                        <w:t>How it managed with states</w:t>
-                      </w:r>
-                    </w:p>
-                  </w:txbxContent>
-                </v:textbox>
-                <w10:wrap anchorx="page" anchory="page"/>
-              </v:shape>
-            </w:pict>
-          </mc:Fallback>
-        </mc:AlternateContent>
-      </w:r>
-    </w:p>
-    <w:p>
-      <w:pPr>
-        <w:rPr>
-          <w:rFonts w:ascii="Agency FB" w:hAnsi="Agency FB"/>
-          <w:lang w:bidi="ar-EG"/>
-        </w:rPr>
-      </w:pPr>
-      <w:r>
-        <w:rPr>
-          <w:noProof/>
-        </w:rPr>
-        <mc:AlternateContent>
-          <mc:Choice Requires="wps">
-            <w:drawing>
-              <wp:anchor distT="0" distB="0" distL="114300" distR="114300" simplePos="0" relativeHeight="251678720" behindDoc="0" locked="0" layoutInCell="1" allowOverlap="1" wp14:anchorId="0B611CB6" wp14:editId="041AB029">
-                <wp:simplePos x="0" y="0"/>
-                <wp:positionH relativeFrom="page">
-                  <wp:posOffset>863918</wp:posOffset>
-                </wp:positionH>
-                <wp:positionV relativeFrom="page">
-                  <wp:posOffset>4641215</wp:posOffset>
-                </wp:positionV>
-                <wp:extent cx="626745" cy="323850"/>
-                <wp:effectExtent l="0" t="0" r="0" b="0"/>
-                <wp:wrapNone/>
-                <wp:docPr id="33" name="TextBox 32"/>
-                <wp:cNvGraphicFramePr/>
-                <a:graphic xmlns:a="http://schemas.openxmlformats.org/drawingml/2006/main">
-                  <a:graphicData uri="http://schemas.microsoft.com/office/word/2010/wordprocessingShape">
-                    <wps:wsp>
-                      <wps:cNvSpPr txBox="1"/>
-                      <wps:spPr>
-                        <a:xfrm>
-                          <a:off x="0" y="0"/>
-                          <a:ext cx="626745" cy="323850"/>
-                        </a:xfrm>
-                        <a:prstGeom prst="rect">
-                          <a:avLst/>
-                        </a:prstGeom>
-                        <a:noFill/>
-                      </wps:spPr>
-                      <wps:txbx>
-                        <w:txbxContent>
-                          <w:p>
-                            <w:pPr>
-                              <w:pStyle w:val="NormalWeb"/>
-                              <w:spacing w:before="0" w:beforeAutospacing="0" w:after="0" w:afterAutospacing="0"/>
-                              <w:jc w:val="right"/>
-                              <w:rPr>
-                                <w:lang w:val="en-US"/>
-                              </w:rPr>
-                            </w:pPr>
-                            <w:r>
-                              <w:rPr>
-                                <w:rFonts w:ascii="Verdana" w:eastAsia="Verdana" w:hAnsi="Verdana" w:cstheme="minorBidi"/>
-                                <w:color w:val="000000" w:themeColor="text1"/>
-                                <w:kern w:val="24"/>
-                                <w:lang w:val="en-US"/>
-                              </w:rPr>
-                              <w:t>3</w:t>
-                            </w:r>
-                          </w:p>
-                        </w:txbxContent>
-                      </wps:txbx>
-                      <wps:bodyPr wrap="square" rtlCol="0" anchor="ctr" anchorCtr="0">
-                        <a:noAutofit/>
-                      </wps:bodyPr>
-                    </wps:wsp>
-                  </a:graphicData>
-                </a:graphic>
-              </wp:anchor>
-            </w:drawing>
-          </mc:Choice>
-          <mc:Fallback>
-            <w:pict>
-              <v:shape w14:anchorId="0B611CB6" id="TextBox 32" o:spid="_x0000_s1042" type="#_x0000_t202" style="position:absolute;margin-left:68.05pt;margin-top:365.45pt;width:49.35pt;height:25.5pt;z-index:251678720;visibility:visible;mso-wrap-style:square;mso-wrap-distance-left:9pt;mso-wrap-distance-top:0;mso-wrap-distance-right:9pt;mso-wrap-distance-bottom:0;mso-position-horizontal:absolute;mso-position-horizontal-relative:page;mso-position-vertical:absolute;mso-position-vertical-relative:page;v-text-anchor:middle" o:gfxdata="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" filled="f" stroked="f">
-                <v:textbox>
-                  <w:txbxContent>
-                    <w:p>
-                      <w:pPr>
-                        <w:pStyle w:val="NormalWeb"/>
-                        <w:spacing w:before="0" w:beforeAutospacing="0" w:after="0" w:afterAutospacing="0"/>
-                        <w:jc w:val="right"/>
-                        <w:rPr>
-                          <w:lang w:val="en-US"/>
-                        </w:rPr>
-                      </w:pPr>
-                      <w:r>
-                        <w:rPr>
-                          <w:rFonts w:ascii="Verdana" w:eastAsia="Verdana" w:hAnsi="Verdana" w:cstheme="minorBidi"/>
-                          <w:color w:val="000000" w:themeColor="text1"/>
-                          <w:kern w:val="24"/>
-                          <w:lang w:val="en-US"/>
-                        </w:rPr>
-                        <w:t>3</w:t>
-                      </w:r>
-                    </w:p>
-                  </w:txbxContent>
-                </v:textbox>
-                <w10:wrap anchorx="page" anchory="page"/>
-              </v:shape>
-            </w:pict>
-          </mc:Fallback>
-        </mc:AlternateContent>
-      </w:r>
-      <w:r>
-        <w:rPr>
-          <w:noProof/>
-        </w:rPr>
-        <mc:AlternateContent>
-          <mc:Choice Requires="wps">
-            <w:drawing>
-              <wp:anchor distT="0" distB="0" distL="114300" distR="114300" simplePos="0" relativeHeight="251679744" behindDoc="0" locked="0" layoutInCell="1" allowOverlap="1" wp14:anchorId="6EA391B4" wp14:editId="7BF81C1C">
-                <wp:simplePos x="0" y="0"/>
-                <wp:positionH relativeFrom="page">
-                  <wp:posOffset>1888490</wp:posOffset>
-                </wp:positionH>
-                <wp:positionV relativeFrom="page">
-                  <wp:posOffset>4651693</wp:posOffset>
-                </wp:positionV>
-                <wp:extent cx="5265420" cy="323850"/>
-                <wp:effectExtent l="0" t="0" r="0" b="0"/>
-                <wp:wrapNone/>
-                <wp:docPr id="34" name="TextBox 33"/>
-                <wp:cNvGraphicFramePr/>
-                <a:graphic xmlns:a="http://schemas.openxmlformats.org/drawingml/2006/main">
-                  <a:graphicData uri="http://schemas.microsoft.com/office/word/2010/wordprocessingShape">
-                    <wps:wsp>
-                      <wps:cNvSpPr txBox="1"/>
-                      <wps:spPr>
-                        <a:xfrm>
-                          <a:off x="0" y="0"/>
-                          <a:ext cx="5265420" cy="323850"/>
-                        </a:xfrm>
-                        <a:prstGeom prst="rect">
-                          <a:avLst/>
-                        </a:prstGeom>
-                        <a:noFill/>
-                      </wps:spPr>
-                      <wps:txbx>
-                        <w:txbxContent>
-                          <w:p>
-                            <w:pPr>
-                              <w:pStyle w:val="NormalWeb"/>
-                              <w:spacing w:before="0" w:beforeAutospacing="0" w:after="0" w:afterAutospacing="0"/>
-                              <w:rPr>
-                                <w:lang w:val="en-US"/>
-                              </w:rPr>
-                            </w:pPr>
-                            <w:r>
-                              <w:rPr>
-                                <w:rFonts w:ascii="Verdana" w:eastAsia="Verdana" w:hAnsi="Verdana" w:cstheme="minorBidi"/>
-                                <w:color w:val="000000" w:themeColor="text1"/>
-                                <w:kern w:val="24"/>
-                                <w:lang w:val="en-US"/>
-                              </w:rPr>
-                              <w:t>States of process</w:t>
-                            </w:r>
-                          </w:p>
-                        </w:txbxContent>
-                      </wps:txbx>
-                      <wps:bodyPr wrap="square" rtlCol="0" anchor="ctr" anchorCtr="0">
-                        <a:noAutofit/>
-                      </wps:bodyPr>
-                    </wps:wsp>
-                  </a:graphicData>
-                </a:graphic>
-              </wp:anchor>
-            </w:drawing>
-          </mc:Choice>
-          <mc:Fallback>
-            <w:pict>
-              <v:shape w14:anchorId="6EA391B4" id="TextBox 33" o:spid="_x0000_s1043" type="#_x0000_t202" style="position:absolute;margin-left:148.7pt;margin-top:366.3pt;width:414.6pt;height:25.5pt;z-index:251679744;visibility:visible;mso-wrap-style:square;mso-wrap-distance-left:9pt;mso-wrap-distance-top:0;mso-wrap-distance-right:9pt;mso-wrap-distance-bottom:0;mso-position-horizontal:absolute;mso-position-horizontal-relative:page;mso-position-vertical:absolute;mso-position-vertical-relative:page;v-text-anchor:middle" o:gfxdata="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" filled="f" stroked="f">
-                <v:textbox>
-                  <w:txbxContent>
-                    <w:p>
-                      <w:pPr>
-                        <w:pStyle w:val="NormalWeb"/>
-                        <w:spacing w:before="0" w:beforeAutospacing="0" w:after="0" w:afterAutospacing="0"/>
-                        <w:rPr>
-                          <w:lang w:val="en-US"/>
-                        </w:rPr>
-                      </w:pPr>
-                      <w:r>
-                        <w:rPr>
-                          <w:rFonts w:ascii="Verdana" w:eastAsia="Verdana" w:hAnsi="Verdana" w:cstheme="minorBidi"/>
-                          <w:color w:val="000000" w:themeColor="text1"/>
-                          <w:kern w:val="24"/>
-                          <w:lang w:val="en-US"/>
-                        </w:rPr>
-                        <w:t>States of process</w:t>
-                      </w:r>
-                    </w:p>
-                  </w:txbxContent>
-                </v:textbox>
-                <w10:wrap anchorx="page" anchory="page"/>
-              </v:shape>
-            </w:pict>
-          </mc:Fallback>
-        </mc:AlternateContent>
-      </w:r>
-    </w:p>
-    <w:p>
-      <w:pPr>
-        <w:rPr>
-          <w:rFonts w:ascii="Agency FB" w:hAnsi="Agency FB"/>
-          <w:lang w:bidi="ar-EG"/>
-        </w:rPr>
-      </w:pPr>
-      <w:r>
-        <w:rPr>
-          <w:noProof/>
-        </w:rPr>
-        <mc:AlternateContent>
-          <mc:Choice Requires="wps">
-            <w:drawing>
-              <wp:anchor distT="0" distB="0" distL="114300" distR="114300" simplePos="0" relativeHeight="251716608" behindDoc="0" locked="0" layoutInCell="1" allowOverlap="1" wp14:anchorId="31AD939C" wp14:editId="1BA294EA">
-                <wp:simplePos x="0" y="0"/>
-                <wp:positionH relativeFrom="page">
-                  <wp:posOffset>857250</wp:posOffset>
-                </wp:positionH>
-                <wp:positionV relativeFrom="page">
-                  <wp:posOffset>4941888</wp:posOffset>
-                </wp:positionV>
-                <wp:extent cx="626745" cy="323850"/>
-                <wp:effectExtent l="0" t="0" r="0" b="0"/>
-                <wp:wrapNone/>
-                <wp:docPr id="1619909485" name="TextBox 32"/>
-                <wp:cNvGraphicFramePr/>
-                <a:graphic xmlns:a="http://schemas.openxmlformats.org/drawingml/2006/main">
-                  <a:graphicData uri="http://schemas.microsoft.com/office/word/2010/wordprocessingShape">
-                    <wps:wsp>
-                      <wps:cNvSpPr txBox="1"/>
-                      <wps:spPr>
-                        <a:xfrm>
-                          <a:off x="0" y="0"/>
-                          <a:ext cx="626745" cy="323850"/>
-                        </a:xfrm>
-                        <a:prstGeom prst="rect">
-                          <a:avLst/>
-                        </a:prstGeom>
-                        <a:noFill/>
-                      </wps:spPr>
-                      <wps:txbx>
-                        <w:txbxContent>
-                          <w:p>
-                            <w:pPr>
-                              <w:pStyle w:val="NormalWeb"/>
-                              <w:spacing w:before="0" w:beforeAutospacing="0" w:after="0" w:afterAutospacing="0"/>
-                              <w:jc w:val="right"/>
-                              <w:rPr>
-                                <w:lang w:val="en-US" w:bidi="ar-EG"/>
-                              </w:rPr>
-                            </w:pPr>
-                            <w:r>
-                              <w:rPr>
-                                <w:rFonts w:ascii="Verdana" w:eastAsia="Verdana" w:hAnsi="Verdana" w:cstheme="minorBidi"/>
-                                <w:color w:val="000000" w:themeColor="text1"/>
-                                <w:kern w:val="24"/>
-                                <w:lang w:val="en-US" w:bidi="ar-EG"/>
-                              </w:rPr>
-                              <w:t>3</w:t>
-                            </w:r>
-                          </w:p>
-                        </w:txbxContent>
-                      </wps:txbx>
-                      <wps:bodyPr wrap="square" rtlCol="0" anchor="ctr" anchorCtr="0">
-                        <a:noAutofit/>
-                      </wps:bodyPr>
-                    </wps:wsp>
-                  </a:graphicData>
-                </a:graphic>
-              </wp:anchor>
-            </w:drawing>
-          </mc:Choice>
-          <mc:Fallback>
-            <w:pict>
-              <v:shape w14:anchorId="31AD939C" id="_x0000_s1044" type="#_x0000_t202" style="position:absolute;margin-left:67.5pt;margin-top:389.15pt;width:49.35pt;height:25.5pt;z-index:251716608;visibility:visible;mso-wrap-style:square;mso-wrap-distance-left:9pt;mso-wrap-distance-top:0;mso-wrap-distance-right:9pt;mso-wrap-distance-bottom:0;mso-position-horizontal:absolute;mso-position-horizontal-relative:page;mso-position-vertical:absolute;mso-position-vertical-relative:page;v-text-anchor:middle" o:gfxdata="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" filled="f" stroked="f">
-                <v:textbox>
-                  <w:txbxContent>
-                    <w:p>
-                      <w:pPr>
-                        <w:pStyle w:val="NormalWeb"/>
-                        <w:spacing w:before="0" w:beforeAutospacing="0" w:after="0" w:afterAutospacing="0"/>
-                        <w:jc w:val="right"/>
-                        <w:rPr>
-                          <w:lang w:val="en-US" w:bidi="ar-EG"/>
-                        </w:rPr>
-                      </w:pPr>
-                      <w:r>
-                        <w:rPr>
-                          <w:rFonts w:ascii="Verdana" w:eastAsia="Verdana" w:hAnsi="Verdana" w:cstheme="minorBidi"/>
-                          <w:color w:val="000000" w:themeColor="text1"/>
-                          <w:kern w:val="24"/>
-                          <w:lang w:val="en-US" w:bidi="ar-EG"/>
-                        </w:rPr>
-                        <w:t>3</w:t>
-                      </w:r>
-                    </w:p>
-                  </w:txbxContent>
-                </v:textbox>
-                <w10:wrap anchorx="page" anchory="page"/>
-              </v:shape>
-            </w:pict>
-          </mc:Fallback>
-        </mc:AlternateContent>
-      </w:r>
-      <w:r>
-        <w:rPr>
-          <w:noProof/>
-        </w:rPr>
-        <mc:AlternateContent>
-          <mc:Choice Requires="wps">
-            <w:drawing>
-              <wp:anchor distT="0" distB="0" distL="114300" distR="114300" simplePos="0" relativeHeight="251718656" behindDoc="0" locked="0" layoutInCell="1" allowOverlap="1" wp14:anchorId="5AB48FA2" wp14:editId="6240B1A4">
-                <wp:simplePos x="0" y="0"/>
-                <wp:positionH relativeFrom="page">
-                  <wp:posOffset>1890713</wp:posOffset>
-                </wp:positionH>
-                <wp:positionV relativeFrom="page">
-                  <wp:posOffset>4941888</wp:posOffset>
-                </wp:positionV>
-                <wp:extent cx="5265420" cy="323850"/>
-                <wp:effectExtent l="0" t="0" r="0" b="0"/>
-                <wp:wrapNone/>
-                <wp:docPr id="1673515004" name="TextBox 33"/>
-                <wp:cNvGraphicFramePr/>
-                <a:graphic xmlns:a="http://schemas.openxmlformats.org/drawingml/2006/main">
-                  <a:graphicData uri="http://schemas.microsoft.com/office/word/2010/wordprocessingShape">
-                    <wps:wsp>
-                      <wps:cNvSpPr txBox="1"/>
-                      <wps:spPr>
-                        <a:xfrm>
-                          <a:off x="0" y="0"/>
-                          <a:ext cx="5265420" cy="323850"/>
-                        </a:xfrm>
-                        <a:prstGeom prst="rect">
-                          <a:avLst/>
-                        </a:prstGeom>
-                        <a:noFill/>
-                      </wps:spPr>
-                      <wps:txbx>
-                        <w:txbxContent>
-                          <w:p>
-                            <w:pPr>
-                              <w:pStyle w:val="NormalWeb"/>
-                              <w:spacing w:before="0" w:beforeAutospacing="0" w:after="0" w:afterAutospacing="0"/>
-                              <w:rPr>
-                                <w:lang w:val="en-US"/>
-                              </w:rPr>
-                            </w:pPr>
-                            <w:r>
-                              <w:rPr>
-                                <w:rFonts w:ascii="Verdana" w:eastAsia="Verdana" w:hAnsi="Verdana" w:cstheme="minorBidi"/>
-                                <w:color w:val="000000" w:themeColor="text1"/>
-                                <w:kern w:val="24"/>
-                                <w:lang w:val="en-US"/>
-                              </w:rPr>
-                              <w:t>Context Switching</w:t>
-                            </w:r>
-                          </w:p>
-                        </w:txbxContent>
-                      </wps:txbx>
-                      <wps:bodyPr wrap="square" rtlCol="0" anchor="ctr" anchorCtr="0">
-                        <a:noAutofit/>
-                      </wps:bodyPr>
-                    </wps:wsp>
-                  </a:graphicData>
-                </a:graphic>
-              </wp:anchor>
-            </w:drawing>
-          </mc:Choice>
-          <mc:Fallback>
-            <w:pict>
-              <v:shape w14:anchorId="5AB48FA2" id="_x0000_s1045" type="#_x0000_t202" style="position:absolute;margin-left:148.9pt;margin-top:389.15pt;width:414.6pt;height:25.5pt;z-index:251718656;visibility:visible;mso-wrap-style:square;mso-wrap-distance-left:9pt;mso-wrap-distance-top:0;mso-wrap-distance-right:9pt;mso-wrap-distance-bottom:0;mso-position-horizontal:absolute;mso-position-horizontal-relative:page;mso-position-vertical:absolute;mso-position-vertical-relative:page;v-text-anchor:middle" o:gfxdata="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" filled="f" stroked="f">
-                <v:textbox>
-                  <w:txbxContent>
-                    <w:p>
-                      <w:pPr>
-                        <w:pStyle w:val="NormalWeb"/>
-                        <w:spacing w:before="0" w:beforeAutospacing="0" w:after="0" w:afterAutospacing="0"/>
-                        <w:rPr>
-                          <w:lang w:val="en-US"/>
-                        </w:rPr>
-                      </w:pPr>
-                      <w:r>
-                        <w:rPr>
-                          <w:rFonts w:ascii="Verdana" w:eastAsia="Verdana" w:hAnsi="Verdana" w:cstheme="minorBidi"/>
-                          <w:color w:val="000000" w:themeColor="text1"/>
-                          <w:kern w:val="24"/>
-                          <w:lang w:val="en-US"/>
-                        </w:rPr>
-                        <w:t>Context Switching</w:t>
-                      </w:r>
-                    </w:p>
-                  </w:txbxContent>
-                </v:textbox>
-                <w10:wrap anchorx="page" anchory="page"/>
-              </v:shape>
-            </w:pict>
-          </mc:Fallback>
-        </mc:AlternateContent>
-      </w:r>
-    </w:p>
-    <w:p>
-      <w:pPr>
-        <w:rPr>
-          <w:rFonts w:ascii="Agency FB" w:hAnsi="Agency FB"/>
-          <w:lang w:bidi="ar-EG"/>
-        </w:rPr>
-      </w:pPr>
-    </w:p>
-    <w:p>
-      <w:pPr>
-        <w:rPr>
-          <w:rFonts w:ascii="Agency FB" w:hAnsi="Agency FB"/>
-          <w:lang w:bidi="ar-EG"/>
-        </w:rPr>
-      </w:pPr>
-      <w:r>
-        <w:rPr>
-          <w:noProof/>
-        </w:rPr>
-        <mc:AlternateContent>
-          <mc:Choice Requires="wps">
-            <w:drawing>
-              <wp:anchor distT="0" distB="0" distL="114300" distR="114300" simplePos="0" relativeHeight="251680768" behindDoc="0" locked="0" layoutInCell="1" allowOverlap="1" wp14:anchorId="36864D7D" wp14:editId="61AAE7F3">
-                <wp:simplePos x="0" y="0"/>
-                <wp:positionH relativeFrom="page">
-                  <wp:posOffset>859155</wp:posOffset>
-                </wp:positionH>
-                <wp:positionV relativeFrom="page">
-                  <wp:posOffset>5420451</wp:posOffset>
-                </wp:positionV>
-                <wp:extent cx="626745" cy="368935"/>
-                <wp:effectExtent l="0" t="0" r="0" b="0"/>
-                <wp:wrapNone/>
-                <wp:docPr id="40" name="TextBox 39"/>
-                <wp:cNvGraphicFramePr/>
-                <a:graphic xmlns:a="http://schemas.openxmlformats.org/drawingml/2006/main">
-                  <a:graphicData uri="http://schemas.microsoft.com/office/word/2010/wordprocessingShape">
-                    <wps:wsp>
-                      <wps:cNvSpPr txBox="1"/>
-                      <wps:spPr>
-                        <a:xfrm>
-                          <a:off x="0" y="0"/>
-                          <a:ext cx="626745" cy="368935"/>
-                        </a:xfrm>
-                        <a:prstGeom prst="rect">
-                          <a:avLst/>
-                        </a:prstGeom>
-                        <a:noFill/>
-                      </wps:spPr>
-                      <wps:txbx>
-                        <w:txbxContent>
-                          <w:p>
-                            <w:pPr>
-                              <w:pStyle w:val="NormalWeb"/>
-                              <w:spacing w:before="0" w:beforeAutospacing="0" w:after="0" w:afterAutospacing="0"/>
-                              <w:jc w:val="right"/>
-                              <w:rPr>
-                                <w:lang w:val="en-US"/>
-                              </w:rPr>
-                            </w:pPr>
-                            <w:r>
-                              <w:rPr>
-                                <w:rFonts w:ascii="Verdana" w:eastAsia="Verdana" w:hAnsi="Verdana" w:cstheme="minorBidi"/>
-                                <w:color w:val="000000" w:themeColor="text1"/>
-                                <w:kern w:val="24"/>
-                                <w:sz w:val="32"/>
-                                <w:szCs w:val="32"/>
-                                <w:lang w:val="en-US"/>
-                              </w:rPr>
-                              <w:t>3</w:t>
-                            </w:r>
-                          </w:p>
-                        </w:txbxContent>
-                      </wps:txbx>
-                      <wps:bodyPr wrap="square" rtlCol="0" anchor="ctr" anchorCtr="0">
-                        <a:noAutofit/>
-                      </wps:bodyPr>
-                    </wps:wsp>
-                  </a:graphicData>
-                </a:graphic>
-              </wp:anchor>
-            </w:drawing>
-          </mc:Choice>
-          <mc:Fallback>
-            <w:pict>
-              <v:shape w14:anchorId="36864D7D" id="TextBox 39" o:spid="_x0000_s1046" type="#_x0000_t202" style="position:absolute;margin-left:67.65pt;margin-top:426.8pt;width:49.35pt;height:29.05pt;z-index:251680768;visibility:visible;mso-wrap-style:square;mso-wrap-distance-left:9pt;mso-wrap-distance-top:0;mso-wrap-distance-right:9pt;mso-wrap-distance-bottom:0;mso-position-horizontal:absolute;mso-position-horizontal-relative:page;mso-position-vertical:absolute;mso-position-vertical-relative:page;v-text-anchor:middle" o:gfxdata="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" filled="f" stroked="f">
-                <v:textbox>
-                  <w:txbxContent>
-                    <w:p>
-                      <w:pPr>
-                        <w:pStyle w:val="NormalWeb"/>
-                        <w:spacing w:before="0" w:beforeAutospacing="0" w:after="0" w:afterAutospacing="0"/>
-                        <w:jc w:val="right"/>
-                        <w:rPr>
-                          <w:lang w:val="en-US"/>
-                        </w:rPr>
-                      </w:pPr>
-                      <w:r>
-                        <w:rPr>
-                          <w:rFonts w:ascii="Verdana" w:eastAsia="Verdana" w:hAnsi="Verdana" w:cstheme="minorBidi"/>
-                          <w:color w:val="000000" w:themeColor="text1"/>
-                          <w:kern w:val="24"/>
-                          <w:sz w:val="32"/>
-                          <w:szCs w:val="32"/>
-                          <w:lang w:val="en-US"/>
-                        </w:rPr>
-                        <w:t>3</w:t>
-                      </w:r>
-                    </w:p>
-                  </w:txbxContent>
-                </v:textbox>
-                <w10:wrap anchorx="page" anchory="page"/>
-              </v:shape>
-            </w:pict>
-          </mc:Fallback>
-        </mc:AlternateContent>
-      </w:r>
-      <w:r>
-        <w:rPr>
-          <w:noProof/>
-        </w:rPr>
-        <mc:AlternateContent>
-          <mc:Choice Requires="wps">
-            <w:drawing>
-              <wp:anchor distT="0" distB="0" distL="114300" distR="114300" simplePos="0" relativeHeight="251681792" behindDoc="0" locked="0" layoutInCell="1" allowOverlap="1" wp14:anchorId="0BE8423B" wp14:editId="7E0A9924">
-                <wp:simplePos x="0" y="0"/>
-                <wp:positionH relativeFrom="page">
-                  <wp:posOffset>1888490</wp:posOffset>
-                </wp:positionH>
-                <wp:positionV relativeFrom="page">
-                  <wp:posOffset>5436507</wp:posOffset>
-                </wp:positionV>
-                <wp:extent cx="5265420" cy="368935"/>
-                <wp:effectExtent l="0" t="0" r="0" b="0"/>
-                <wp:wrapNone/>
-                <wp:docPr id="41" name="TextBox 40"/>
-                <wp:cNvGraphicFramePr/>
-                <a:graphic xmlns:a="http://schemas.openxmlformats.org/drawingml/2006/main">
-                  <a:graphicData uri="http://schemas.microsoft.com/office/word/2010/wordprocessingShape">
-                    <wps:wsp>
-                      <wps:cNvSpPr txBox="1"/>
-                      <wps:spPr>
-                        <a:xfrm>
-                          <a:off x="0" y="0"/>
-                          <a:ext cx="5265420" cy="368935"/>
-                        </a:xfrm>
-                        <a:prstGeom prst="rect">
-                          <a:avLst/>
-                        </a:prstGeom>
-                        <a:noFill/>
-                      </wps:spPr>
-                      <wps:txbx>
-                        <w:txbxContent>
-                          <w:p>
-                            <w:pPr>
-                              <w:pStyle w:val="NormalWeb"/>
-                              <w:spacing w:before="0" w:beforeAutospacing="0" w:after="0" w:afterAutospacing="0"/>
-                              <w:rPr>
-                                <w:lang w:val="en-US"/>
-                              </w:rPr>
-                            </w:pPr>
-                            <w:r>
-                              <w:rPr>
-                                <w:rFonts w:ascii="Verdana" w:eastAsia="Verdana" w:hAnsi="Verdana" w:cstheme="minorBidi"/>
-                                <w:color w:val="000000" w:themeColor="text1"/>
-                                <w:kern w:val="24"/>
-                                <w:sz w:val="32"/>
-                                <w:szCs w:val="32"/>
-                                <w:lang w:val="en-US"/>
-                              </w:rPr>
-                              <w:t>OS Scheduling System</w:t>
-                            </w:r>
-                          </w:p>
-                        </w:txbxContent>
-                      </wps:txbx>
-                      <wps:bodyPr wrap="square" rtlCol="0" anchor="ctr" anchorCtr="0">
-                        <a:noAutofit/>
-                      </wps:bodyPr>
-                    </wps:wsp>
-                  </a:graphicData>
-                </a:graphic>
-              </wp:anchor>
-            </w:drawing>
-          </mc:Choice>
-          <mc:Fallback>
-            <w:pict>
-              <v:shape w14:anchorId="0BE8423B" id="TextBox 40" o:spid="_x0000_s1047" type="#_x0000_t202" style="position:absolute;margin-left:148.7pt;margin-top:428.05pt;width:414.6pt;height:29.05pt;z-index:251681792;visibility:visible;mso-wrap-style:square;mso-wrap-distance-left:9pt;mso-wrap-distance-top:0;mso-wrap-distance-right:9pt;mso-wrap-distance-bottom:0;mso-position-horizontal:absolute;mso-position-horizontal-relative:page;mso-position-vertical:absolute;mso-position-vertical-relative:page;v-text-anchor:middle" o:gfxdata="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" filled="f" stroked="f">
-                <v:textbox>
-                  <w:txbxContent>
-                    <w:p>
-                      <w:pPr>
-                        <w:pStyle w:val="NormalWeb"/>
-                        <w:spacing w:before="0" w:beforeAutospacing="0" w:after="0" w:afterAutospacing="0"/>
-                        <w:rPr>
-                          <w:lang w:val="en-US"/>
-                        </w:rPr>
-                      </w:pPr>
-                      <w:r>
-                        <w:rPr>
-                          <w:rFonts w:ascii="Verdana" w:eastAsia="Verdana" w:hAnsi="Verdana" w:cstheme="minorBidi"/>
-                          <w:color w:val="000000" w:themeColor="text1"/>
-                          <w:kern w:val="24"/>
-                          <w:sz w:val="32"/>
-                          <w:szCs w:val="32"/>
-                          <w:lang w:val="en-US"/>
-                        </w:rPr>
-                        <w:t>OS Scheduling System</w:t>
-                      </w:r>
-                    </w:p>
-                  </w:txbxContent>
-                </v:textbox>
-                <w10:wrap anchorx="page" anchory="page"/>
-              </v:shape>
-            </w:pict>
-          </mc:Fallback>
-        </mc:AlternateContent>
-      </w:r>
-    </w:p>
-    <w:p>
-      <w:pPr>
-        <w:rPr>
-          <w:rFonts w:ascii="Agency FB" w:hAnsi="Agency FB"/>
-          <w:lang w:bidi="ar-EG"/>
-        </w:rPr>
-      </w:pPr>
-      <w:r>
-        <w:rPr>
-          <w:noProof/>
-        </w:rPr>
-        <mc:AlternateContent>
-          <mc:Choice Requires="wps">
-            <w:drawing>
-              <wp:anchor distT="0" distB="0" distL="114300" distR="114300" simplePos="0" relativeHeight="251683840" behindDoc="0" locked="0" layoutInCell="1" allowOverlap="1" wp14:anchorId="1A544CCD" wp14:editId="3CC78FB8">
-                <wp:simplePos x="0" y="0"/>
-                <wp:positionH relativeFrom="page">
-                  <wp:posOffset>1888490</wp:posOffset>
-                </wp:positionH>
-                <wp:positionV relativeFrom="page">
-                  <wp:posOffset>5807075</wp:posOffset>
-                </wp:positionV>
-                <wp:extent cx="5265420" cy="323850"/>
-                <wp:effectExtent l="0" t="0" r="0" b="0"/>
-                <wp:wrapNone/>
-                <wp:docPr id="43" name="TextBox 42"/>
-                <wp:cNvGraphicFramePr/>
-                <a:graphic xmlns:a="http://schemas.openxmlformats.org/drawingml/2006/main">
-                  <a:graphicData uri="http://schemas.microsoft.com/office/word/2010/wordprocessingShape">
-                    <wps:wsp>
-                      <wps:cNvSpPr txBox="1"/>
-                      <wps:spPr>
-                        <a:xfrm>
-                          <a:off x="0" y="0"/>
-                          <a:ext cx="5265420" cy="323850"/>
-                        </a:xfrm>
-                        <a:prstGeom prst="rect">
-                          <a:avLst/>
-                        </a:prstGeom>
-                        <a:noFill/>
-                      </wps:spPr>
-                      <wps:txbx>
-                        <w:txbxContent>
-                          <w:p>
-                            <w:pPr>
-                              <w:pStyle w:val="NormalWeb"/>
-                              <w:spacing w:before="0" w:beforeAutospacing="0" w:after="0" w:afterAutospacing="0"/>
-                              <w:rPr>
-                                <w:lang w:val="en-US"/>
-                              </w:rPr>
-                            </w:pPr>
-                            <w:r>
-                              <w:rPr>
-                                <w:rFonts w:ascii="Verdana" w:eastAsia="Verdana" w:hAnsi="Verdana" w:cstheme="minorBidi"/>
-                                <w:color w:val="000000" w:themeColor="text1"/>
-                                <w:kern w:val="24"/>
-                                <w:lang w:val="en-US"/>
-                              </w:rPr>
-                              <w:t>What is CPU Scheduling?</w:t>
-                            </w:r>
-                          </w:p>
-                        </w:txbxContent>
-                      </wps:txbx>
-                      <wps:bodyPr wrap="square" rtlCol="0" anchor="ctr" anchorCtr="0">
-                        <a:noAutofit/>
-                      </wps:bodyPr>
-                    </wps:wsp>
-                  </a:graphicData>
-                </a:graphic>
-              </wp:anchor>
-            </w:drawing>
-          </mc:Choice>
-          <mc:Fallback>
-            <w:pict>
-              <v:shape w14:anchorId="1A544CCD" id="TextBox 42" o:spid="_x0000_s1048" type="#_x0000_t202" style="position:absolute;margin-left:148.7pt;margin-top:457.25pt;width:414.6pt;height:25.5pt;z-index:251683840;visibility:visible;mso-wrap-style:square;mso-wrap-distance-left:9pt;mso-wrap-distance-top:0;mso-wrap-distance-right:9pt;mso-wrap-distance-bottom:0;mso-position-horizontal:absolute;mso-position-horizontal-relative:page;mso-position-vertical:absolute;mso-position-vertical-relative:page;v-text-anchor:middle" o:gfxdata="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" filled="f" stroked="f">
-                <v:textbox>
-                  <w:txbxContent>
-                    <w:p>
-                      <w:pPr>
-                        <w:pStyle w:val="NormalWeb"/>
-                        <w:spacing w:before="0" w:beforeAutospacing="0" w:after="0" w:afterAutospacing="0"/>
-                        <w:rPr>
-                          <w:lang w:val="en-US"/>
-                        </w:rPr>
-                      </w:pPr>
-                      <w:r>
-                        <w:rPr>
-                          <w:rFonts w:ascii="Verdana" w:eastAsia="Verdana" w:hAnsi="Verdana" w:cstheme="minorBidi"/>
-                          <w:color w:val="000000" w:themeColor="text1"/>
-                          <w:kern w:val="24"/>
-                          <w:lang w:val="en-US"/>
-                        </w:rPr>
-                        <w:t>What is CPU Scheduling?</w:t>
-                      </w:r>
-                    </w:p>
-                  </w:txbxContent>
-                </v:textbox>
-                <w10:wrap anchorx="page" anchory="page"/>
-              </v:shape>
-            </w:pict>
-          </mc:Fallback>
-        </mc:AlternateContent>
-      </w:r>
-      <w:r>
-        <w:rPr>
-          <w:noProof/>
-        </w:rPr>
-        <mc:AlternateContent>
-          <mc:Choice Requires="wps">
-            <w:drawing>
-              <wp:anchor distT="0" distB="0" distL="114300" distR="114300" simplePos="0" relativeHeight="251682816" behindDoc="0" locked="0" layoutInCell="1" allowOverlap="1" wp14:anchorId="36637B7F" wp14:editId="4B4FEB02">
-                <wp:simplePos x="0" y="0"/>
-                <wp:positionH relativeFrom="page">
-                  <wp:posOffset>859155</wp:posOffset>
-                </wp:positionH>
-                <wp:positionV relativeFrom="page">
-                  <wp:posOffset>5796915</wp:posOffset>
-                </wp:positionV>
-                <wp:extent cx="626745" cy="323850"/>
-                <wp:effectExtent l="0" t="0" r="0" b="0"/>
-                <wp:wrapNone/>
-                <wp:docPr id="42" name="TextBox 41"/>
-                <wp:cNvGraphicFramePr/>
-                <a:graphic xmlns:a="http://schemas.openxmlformats.org/drawingml/2006/main">
-                  <a:graphicData uri="http://schemas.microsoft.com/office/word/2010/wordprocessingShape">
-                    <wps:wsp>
-                      <wps:cNvSpPr txBox="1"/>
-                      <wps:spPr>
-                        <a:xfrm>
-                          <a:off x="0" y="0"/>
-                          <a:ext cx="626745" cy="323850"/>
-                        </a:xfrm>
-                        <a:prstGeom prst="rect">
-                          <a:avLst/>
-                        </a:prstGeom>
-                        <a:noFill/>
-                      </wps:spPr>
-                      <wps:txbx>
-                        <w:txbxContent>
-                          <w:p>
-                            <w:pPr>
-                              <w:pStyle w:val="NormalWeb"/>
-                              <w:spacing w:before="0" w:beforeAutospacing="0" w:after="0" w:afterAutospacing="0"/>
-                              <w:jc w:val="right"/>
-                              <w:rPr>
-                                <w:lang w:val="en-US" w:bidi="ar-EG"/>
-                              </w:rPr>
-                            </w:pPr>
-                            <w:r>
-                              <w:rPr>
-                                <w:rFonts w:ascii="Verdana" w:eastAsia="Verdana" w:hAnsi="Verdana" w:cstheme="minorBidi"/>
-                                <w:color w:val="000000" w:themeColor="text1"/>
-                                <w:kern w:val="24"/>
-                                <w:lang w:val="en-US" w:bidi="ar-EG"/>
-                              </w:rPr>
-                              <w:t>3-4</w:t>
-                            </w:r>
-                          </w:p>
-                        </w:txbxContent>
-                      </wps:txbx>
-                      <wps:bodyPr wrap="square" rtlCol="0" anchor="ctr" anchorCtr="0">
-                        <a:noAutofit/>
-                      </wps:bodyPr>
-                    </wps:wsp>
-                  </a:graphicData>
-                </a:graphic>
-              </wp:anchor>
-            </w:drawing>
-          </mc:Choice>
-          <mc:Fallback>
-            <w:pict>
-              <v:shape w14:anchorId="36637B7F" id="TextBox 41" o:spid="_x0000_s1049" type="#_x0000_t202" style="position:absolute;margin-left:67.65pt;margin-top:456.45pt;width:49.35pt;height:25.5pt;z-index:251682816;visibility:visible;mso-wrap-style:square;mso-wrap-distance-left:9pt;mso-wrap-distance-top:0;mso-wrap-distance-right:9pt;mso-wrap-distance-bottom:0;mso-position-horizontal:absolute;mso-position-horizontal-relative:page;mso-position-vertical:absolute;mso-position-vertical-relative:page;v-text-anchor:middle" o:gfxdata="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" filled="f" stroked="f">
-                <v:textbox>
-                  <w:txbxContent>
-                    <w:p>
-                      <w:pPr>
-                        <w:pStyle w:val="NormalWeb"/>
-                        <w:spacing w:before="0" w:beforeAutospacing="0" w:after="0" w:afterAutospacing="0"/>
-                        <w:jc w:val="right"/>
-                        <w:rPr>
-                          <w:lang w:val="en-US" w:bidi="ar-EG"/>
-                        </w:rPr>
-                      </w:pPr>
-                      <w:r>
-                        <w:rPr>
-                          <w:rFonts w:ascii="Verdana" w:eastAsia="Verdana" w:hAnsi="Verdana" w:cstheme="minorBidi"/>
-                          <w:color w:val="000000" w:themeColor="text1"/>
-                          <w:kern w:val="24"/>
-                          <w:lang w:val="en-US" w:bidi="ar-EG"/>
-                        </w:rPr>
-                        <w:t>3-4</w:t>
-                      </w:r>
-                    </w:p>
-                  </w:txbxContent>
-                </v:textbox>
-                <w10:wrap anchorx="page" anchory="page"/>
-              </v:shape>
-            </w:pict>
-          </mc:Fallback>
-        </mc:AlternateContent>
-      </w:r>
-    </w:p>
-    <w:p>
-      <w:pPr>
-        <w:rPr>
-          <w:rFonts w:ascii="Agency FB" w:hAnsi="Agency FB"/>
-          <w:lang w:bidi="ar-EG"/>
-        </w:rPr>
-      </w:pPr>
-      <w:r>
-        <w:rPr>
-          <w:noProof/>
-        </w:rPr>
-        <mc:AlternateContent>
-          <mc:Choice Requires="wps">
-            <w:drawing>
-              <wp:anchor distT="0" distB="0" distL="114300" distR="114300" simplePos="0" relativeHeight="251685888" behindDoc="0" locked="0" layoutInCell="1" allowOverlap="1" wp14:anchorId="19AFBC24" wp14:editId="33E4E1B3">
-                <wp:simplePos x="0" y="0"/>
-                <wp:positionH relativeFrom="page">
-                  <wp:posOffset>1888490</wp:posOffset>
-                </wp:positionH>
-                <wp:positionV relativeFrom="page">
-                  <wp:posOffset>6079548</wp:posOffset>
-                </wp:positionV>
-                <wp:extent cx="5265420" cy="323850"/>
-                <wp:effectExtent l="0" t="0" r="0" b="0"/>
-                <wp:wrapNone/>
-                <wp:docPr id="45" name="TextBox 44"/>
-                <wp:cNvGraphicFramePr/>
-                <a:graphic xmlns:a="http://schemas.openxmlformats.org/drawingml/2006/main">
-                  <a:graphicData uri="http://schemas.microsoft.com/office/word/2010/wordprocessingShape">
-                    <wps:wsp>
-                      <wps:cNvSpPr txBox="1"/>
-                      <wps:spPr>
-                        <a:xfrm>
-                          <a:off x="0" y="0"/>
-                          <a:ext cx="5265420" cy="323850"/>
-                        </a:xfrm>
-                        <a:prstGeom prst="rect">
-                          <a:avLst/>
-                        </a:prstGeom>
-                        <a:noFill/>
-                      </wps:spPr>
-                      <wps:txbx>
-                        <w:txbxContent>
-                          <w:p>
-                            <w:pPr>
-                              <w:pStyle w:val="NormalWeb"/>
-                              <w:spacing w:before="0" w:beforeAutospacing="0" w:after="0" w:afterAutospacing="0"/>
-                              <w:rPr>
-                                <w:lang w:val="en-US"/>
-                              </w:rPr>
-                            </w:pPr>
-                            <w:r>
-                              <w:rPr>
-                                <w:rFonts w:ascii="Verdana" w:eastAsia="Verdana" w:hAnsi="Verdana" w:cstheme="minorBidi"/>
-                                <w:color w:val="000000" w:themeColor="text1"/>
-                                <w:kern w:val="24"/>
-                                <w:lang w:val="en-US"/>
-                              </w:rPr>
-                              <w:t>What is the need for a CPU scheduling algorithm?</w:t>
-                            </w:r>
-                          </w:p>
-                        </w:txbxContent>
-                      </wps:txbx>
-                      <wps:bodyPr wrap="square" rtlCol="0" anchor="ctr" anchorCtr="0">
-                        <a:noAutofit/>
-                      </wps:bodyPr>
-                    </wps:wsp>
-                  </a:graphicData>
-                </a:graphic>
-              </wp:anchor>
-            </w:drawing>
-          </mc:Choice>
-          <mc:Fallback>
-            <w:pict>
-              <v:shape w14:anchorId="19AFBC24" id="TextBox 44" o:spid="_x0000_s1050" type="#_x0000_t202" style="position:absolute;margin-left:148.7pt;margin-top:478.7pt;width:414.6pt;height:25.5pt;z-index:251685888;visibility:visible;mso-wrap-style:square;mso-wrap-distance-left:9pt;mso-wrap-distance-top:0;mso-wrap-distance-right:9pt;mso-wrap-distance-bottom:0;mso-position-horizontal:absolute;mso-position-horizontal-relative:page;mso-position-vertical:absolute;mso-position-vertical-relative:page;v-text-anchor:middle" o:gfxdata="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" filled="f" stroked="f">
-                <v:textbox>
-                  <w:txbxContent>
-                    <w:p>
-                      <w:pPr>
-                        <w:pStyle w:val="NormalWeb"/>
-                        <w:spacing w:before="0" w:beforeAutospacing="0" w:after="0" w:afterAutospacing="0"/>
-                        <w:rPr>
-                          <w:lang w:val="en-US"/>
-                        </w:rPr>
-                      </w:pPr>
-                      <w:r>
-                        <w:rPr>
-                          <w:rFonts w:ascii="Verdana" w:eastAsia="Verdana" w:hAnsi="Verdana" w:cstheme="minorBidi"/>
-                          <w:color w:val="000000" w:themeColor="text1"/>
-                          <w:kern w:val="24"/>
-                          <w:lang w:val="en-US"/>
-                        </w:rPr>
-                        <w:t>What is the need for a CPU scheduling algorithm?</w:t>
-                      </w:r>
-                    </w:p>
-                  </w:txbxContent>
-                </v:textbox>
-                <w10:wrap anchorx="page" anchory="page"/>
-              </v:shape>
-            </w:pict>
-          </mc:Fallback>
-        </mc:AlternateContent>
-      </w:r>
-      <w:r>
-        <w:rPr>
-          <w:noProof/>
-        </w:rPr>
-        <mc:AlternateContent>
-          <mc:Choice Requires="wps">
-            <w:drawing>
-              <wp:anchor distT="0" distB="0" distL="114300" distR="114300" simplePos="0" relativeHeight="251684864" behindDoc="0" locked="0" layoutInCell="1" allowOverlap="1" wp14:anchorId="074D30A7" wp14:editId="5C1922D6">
-                <wp:simplePos x="0" y="0"/>
-                <wp:positionH relativeFrom="page">
-                  <wp:posOffset>859155</wp:posOffset>
-                </wp:positionH>
-                <wp:positionV relativeFrom="page">
-                  <wp:posOffset>6090285</wp:posOffset>
-                </wp:positionV>
-                <wp:extent cx="626745" cy="323850"/>
-                <wp:effectExtent l="0" t="0" r="0" b="0"/>
-                <wp:wrapNone/>
-                <wp:docPr id="44" name="TextBox 43"/>
-                <wp:cNvGraphicFramePr/>
-                <a:graphic xmlns:a="http://schemas.openxmlformats.org/drawingml/2006/main">
-                  <a:graphicData uri="http://schemas.microsoft.com/office/word/2010/wordprocessingShape">
-                    <wps:wsp>
-                      <wps:cNvSpPr txBox="1"/>
-                      <wps:spPr>
-                        <a:xfrm>
-                          <a:off x="0" y="0"/>
-                          <a:ext cx="626745" cy="323850"/>
-                        </a:xfrm>
-                        <a:prstGeom prst="rect">
-                          <a:avLst/>
-                        </a:prstGeom>
-                        <a:noFill/>
-                      </wps:spPr>
-                      <wps:txbx>
-                        <w:txbxContent>
-                          <w:p>
-                            <w:pPr>
-                              <w:pStyle w:val="NormalWeb"/>
-                              <w:spacing w:before="0" w:beforeAutospacing="0" w:after="0" w:afterAutospacing="0"/>
-                              <w:jc w:val="right"/>
-                              <w:rPr>
-                                <w:lang w:val="en-US"/>
-                              </w:rPr>
-                            </w:pPr>
-                            <w:r>
-                              <w:rPr>
-                                <w:rFonts w:ascii="Verdana" w:eastAsia="Verdana" w:hAnsi="Verdana" w:cstheme="minorBidi"/>
-                                <w:color w:val="000000" w:themeColor="text1"/>
-                                <w:kern w:val="24"/>
-                                <w:lang w:val="en-US"/>
-                              </w:rPr>
-                              <w:t>4-5</w:t>
-                            </w:r>
-                          </w:p>
-                        </w:txbxContent>
-                      </wps:txbx>
-                      <wps:bodyPr wrap="square" rtlCol="0" anchor="ctr" anchorCtr="0">
-                        <a:noAutofit/>
-                      </wps:bodyPr>
-                    </wps:wsp>
-                  </a:graphicData>
-                </a:graphic>
-              </wp:anchor>
-            </w:drawing>
-          </mc:Choice>
-          <mc:Fallback>
-            <w:pict>
-              <v:shape w14:anchorId="074D30A7" id="TextBox 43" o:spid="_x0000_s1051" type="#_x0000_t202" style="position:absolute;margin-left:67.65pt;margin-top:479.55pt;width:49.35pt;height:25.5pt;z-index:251684864;visibility:visible;mso-wrap-style:square;mso-wrap-distance-left:9pt;mso-wrap-distance-top:0;mso-wrap-distance-right:9pt;mso-wrap-distance-bottom:0;mso-position-horizontal:absolute;mso-position-horizontal-relative:page;mso-position-vertical:absolute;mso-position-vertical-relative:page;v-text-anchor:middle" o:gfxdata="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" filled="f" stroked="f">
-                <v:textbox>
-                  <w:txbxContent>
-                    <w:p>
-                      <w:pPr>
-                        <w:pStyle w:val="NormalWeb"/>
-                        <w:spacing w:before="0" w:beforeAutospacing="0" w:after="0" w:afterAutospacing="0"/>
-                        <w:jc w:val="right"/>
-                        <w:rPr>
-                          <w:lang w:val="en-US"/>
-                        </w:rPr>
-                      </w:pPr>
-                      <w:r>
-                        <w:rPr>
-                          <w:rFonts w:ascii="Verdana" w:eastAsia="Verdana" w:hAnsi="Verdana" w:cstheme="minorBidi"/>
-                          <w:color w:val="000000" w:themeColor="text1"/>
-                          <w:kern w:val="24"/>
-                          <w:lang w:val="en-US"/>
-                        </w:rPr>
-                        <w:t>4-5</w:t>
-                      </w:r>
-                    </w:p>
-                  </w:txbxContent>
-                </v:textbox>
-                <w10:wrap anchorx="page" anchory="page"/>
-              </v:shape>
-            </w:pict>
-          </mc:Fallback>
-        </mc:AlternateContent>
-      </w:r>
-    </w:p>
-    <w:p>
-      <w:pPr>
-        <w:rPr>
-          <w:rFonts w:ascii="Agency FB" w:hAnsi="Agency FB"/>
-          <w:lang w:bidi="ar-EG"/>
-        </w:rPr>
-      </w:pPr>
-      <w:r>
-        <w:rPr>
-          <w:noProof/>
-        </w:rPr>
-        <mc:AlternateContent>
-          <mc:Choice Requires="wps">
-            <w:drawing>
-              <wp:anchor distT="0" distB="0" distL="114300" distR="114300" simplePos="0" relativeHeight="251772928" behindDoc="0" locked="0" layoutInCell="1" allowOverlap="1" wp14:anchorId="073BE936" wp14:editId="42D8BBA1">
-                <wp:simplePos x="0" y="0"/>
-                <wp:positionH relativeFrom="page">
-                  <wp:posOffset>1894205</wp:posOffset>
-                </wp:positionH>
-                <wp:positionV relativeFrom="page">
-                  <wp:posOffset>6360218</wp:posOffset>
-                </wp:positionV>
-                <wp:extent cx="5265420" cy="323850"/>
-                <wp:effectExtent l="0" t="0" r="0" b="0"/>
-                <wp:wrapNone/>
-                <wp:docPr id="1417039456" name="TextBox 44"/>
-                <wp:cNvGraphicFramePr/>
-                <a:graphic xmlns:a="http://schemas.openxmlformats.org/drawingml/2006/main">
-                  <a:graphicData uri="http://schemas.microsoft.com/office/word/2010/wordprocessingShape">
-                    <wps:wsp>
-                      <wps:cNvSpPr txBox="1"/>
-                      <wps:spPr>
-                        <a:xfrm>
-                          <a:off x="0" y="0"/>
-                          <a:ext cx="5265420" cy="323850"/>
-                        </a:xfrm>
-                        <a:prstGeom prst="rect">
-                          <a:avLst/>
-                        </a:prstGeom>
-                        <a:noFill/>
-                      </wps:spPr>
-                      <wps:txbx>
-                        <w:txbxContent>
-                          <w:p>
-                            <w:pPr>
-                              <w:pStyle w:val="NormalWeb"/>
-                              <w:spacing w:before="0" w:beforeAutospacing="0" w:after="0" w:afterAutospacing="0"/>
-                              <w:rPr>
-                                <w:lang w:val="en-US"/>
-                              </w:rPr>
-                            </w:pPr>
-                            <w:r>
-                              <w:rPr>
-                                <w:rFonts w:ascii="Verdana" w:eastAsia="Verdana" w:hAnsi="Verdana" w:cstheme="minorBidi"/>
-                                <w:color w:val="000000" w:themeColor="text1"/>
-                                <w:kern w:val="24"/>
-                                <w:lang w:val="en-US"/>
-                              </w:rPr>
-                              <w:t>Things to take care of while designing a CPU Scheduling algorithm?</w:t>
-                            </w:r>
-                          </w:p>
-                        </w:txbxContent>
-                      </wps:txbx>
-                      <wps:bodyPr wrap="square" rtlCol="0" anchor="ctr" anchorCtr="0">
-                        <a:noAutofit/>
-                      </wps:bodyPr>
-                    </wps:wsp>
-                  </a:graphicData>
-                </a:graphic>
-              </wp:anchor>
-            </w:drawing>
-          </mc:Choice>
-          <mc:Fallback>
-            <w:pict>
-              <v:shape w14:anchorId="073BE936" id="_x0000_s1052" type="#_x0000_t202" style="position:absolute;margin-left:149.15pt;margin-top:500.8pt;width:414.6pt;height:25.5pt;z-index:251772928;visibility:visible;mso-wrap-style:square;mso-wrap-distance-left:9pt;mso-wrap-distance-top:0;mso-wrap-distance-right:9pt;mso-wrap-distance-bottom:0;mso-position-horizontal:absolute;mso-position-horizontal-relative:page;mso-position-vertical:absolute;mso-position-vertical-relative:page;v-text-anchor:middle" o:gfxdata="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" filled="f" stroked="f">
-                <v:textbox>
-                  <w:txbxContent>
-                    <w:p>
-                      <w:pPr>
-                        <w:pStyle w:val="NormalWeb"/>
-                        <w:spacing w:before="0" w:beforeAutospacing="0" w:after="0" w:afterAutospacing="0"/>
-                        <w:rPr>
-                          <w:lang w:val="en-US"/>
-                        </w:rPr>
-                      </w:pPr>
-                      <w:r>
-                        <w:rPr>
-                          <w:rFonts w:ascii="Verdana" w:eastAsia="Verdana" w:hAnsi="Verdana" w:cstheme="minorBidi"/>
-                          <w:color w:val="000000" w:themeColor="text1"/>
-                          <w:kern w:val="24"/>
-                          <w:lang w:val="en-US"/>
-                        </w:rPr>
-                        <w:t>Things to take care of while designing a CPU Scheduling algorithm?</w:t>
-                      </w:r>
-                    </w:p>
-                  </w:txbxContent>
-                </v:textbox>
-                <w10:wrap anchorx="page" anchory="page"/>
-              </v:shape>
-            </w:pict>
-          </mc:Fallback>
-        </mc:AlternateContent>
-      </w:r>
-      <w:r>
-        <w:rPr>
-          <w:noProof/>
-        </w:rPr>
-        <mc:AlternateContent>
-          <mc:Choice Requires="wps">
-            <w:drawing>
-              <wp:anchor distT="0" distB="0" distL="114300" distR="114300" simplePos="0" relativeHeight="251774976" behindDoc="0" locked="0" layoutInCell="1" allowOverlap="1" wp14:anchorId="7E2C967B" wp14:editId="1A43B720">
-                <wp:simplePos x="0" y="0"/>
-                <wp:positionH relativeFrom="page">
-                  <wp:posOffset>857250</wp:posOffset>
-                </wp:positionH>
-                <wp:positionV relativeFrom="page">
-                  <wp:posOffset>6337877</wp:posOffset>
-                </wp:positionV>
-                <wp:extent cx="626745" cy="323850"/>
-                <wp:effectExtent l="0" t="0" r="0" b="0"/>
-                <wp:wrapNone/>
-                <wp:docPr id="833697448" name="TextBox 43"/>
-                <wp:cNvGraphicFramePr/>
-                <a:graphic xmlns:a="http://schemas.openxmlformats.org/drawingml/2006/main">
-                  <a:graphicData uri="http://schemas.microsoft.com/office/word/2010/wordprocessingShape">
-                    <wps:wsp>
-                      <wps:cNvSpPr txBox="1"/>
-                      <wps:spPr>
-                        <a:xfrm>
-                          <a:off x="0" y="0"/>
-                          <a:ext cx="626745" cy="323850"/>
-                        </a:xfrm>
-                        <a:prstGeom prst="rect">
-                          <a:avLst/>
-                        </a:prstGeom>
-                        <a:noFill/>
-                      </wps:spPr>
-                      <wps:txbx>
-                        <w:txbxContent>
-                          <w:p>
-                            <w:pPr>
-                              <w:pStyle w:val="NormalWeb"/>
-                              <w:spacing w:before="0" w:beforeAutospacing="0" w:after="0" w:afterAutospacing="0"/>
-                              <w:jc w:val="right"/>
-                              <w:rPr>
-                                <w:lang w:val="en-US"/>
-                              </w:rPr>
-                            </w:pPr>
-                            <w:r>
-                              <w:rPr>
-                                <w:rFonts w:ascii="Verdana" w:eastAsia="Verdana" w:hAnsi="Verdana" w:cstheme="minorBidi"/>
-                                <w:color w:val="000000" w:themeColor="text1"/>
-                                <w:kern w:val="24"/>
-                                <w:lang w:val="en-US"/>
-                              </w:rPr>
-                              <w:t>5-6</w:t>
-                            </w:r>
-                          </w:p>
-                        </w:txbxContent>
-                      </wps:txbx>
-                      <wps:bodyPr wrap="square" rtlCol="0" anchor="ctr" anchorCtr="0">
-                        <a:noAutofit/>
-                      </wps:bodyPr>
-                    </wps:wsp>
-                  </a:graphicData>
-                </a:graphic>
-              </wp:anchor>
-            </w:drawing>
-          </mc:Choice>
-          <mc:Fallback>
-            <w:pict>
-              <v:shape w14:anchorId="7E2C967B" id="_x0000_s1053" type="#_x0000_t202" style="position:absolute;margin-left:67.5pt;margin-top:499.05pt;width:49.35pt;height:25.5pt;z-index:251774976;visibility:visible;mso-wrap-style:square;mso-wrap-distance-left:9pt;mso-wrap-distance-top:0;mso-wrap-distance-right:9pt;mso-wrap-distance-bottom:0;mso-position-horizontal:absolute;mso-position-horizontal-relative:page;mso-position-vertical:absolute;mso-position-vertical-relative:page;v-text-anchor:middle" o:gfxdata="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" filled="f" stroked="f">
-                <v:textbox>
-                  <w:txbxContent>
-                    <w:p>
-                      <w:pPr>
-                        <w:pStyle w:val="NormalWeb"/>
-                        <w:spacing w:before="0" w:beforeAutospacing="0" w:after="0" w:afterAutospacing="0"/>
-                        <w:jc w:val="right"/>
-                        <w:rPr>
-                          <w:lang w:val="en-US"/>
-                        </w:rPr>
-                      </w:pPr>
-                      <w:r>
-                        <w:rPr>
-                          <w:rFonts w:ascii="Verdana" w:eastAsia="Verdana" w:hAnsi="Verdana" w:cstheme="minorBidi"/>
-                          <w:color w:val="000000" w:themeColor="text1"/>
-                          <w:kern w:val="24"/>
-                          <w:lang w:val="en-US"/>
-                        </w:rPr>
-                        <w:t>5-6</w:t>
-                      </w:r>
-                    </w:p>
-                  </w:txbxContent>
-                </v:textbox>
-                <w10:wrap anchorx="page" anchory="page"/>
-              </v:shape>
-            </w:pict>
-          </mc:Fallback>
-        </mc:AlternateContent>
-      </w:r>
-    </w:p>
-    <w:p>
-      <w:pPr>
-        <w:rPr>
-          <w:rFonts w:ascii="Agency FB" w:hAnsi="Agency FB"/>
-          <w:lang w:bidi="ar-EG"/>
-        </w:rPr>
-      </w:pPr>
-      <w:r>
-        <w:rPr>
-          <w:noProof/>
-        </w:rPr>
-        <mc:AlternateContent>
-          <mc:Choice Requires="wps">
-            <w:drawing>
-              <wp:anchor distT="0" distB="0" distL="114300" distR="114300" simplePos="0" relativeHeight="251779072" behindDoc="0" locked="0" layoutInCell="1" allowOverlap="1" wp14:anchorId="67E20D84" wp14:editId="630DBAF4">
-                <wp:simplePos x="0" y="0"/>
-                <wp:positionH relativeFrom="page">
-                  <wp:posOffset>1892300</wp:posOffset>
-                </wp:positionH>
-                <wp:positionV relativeFrom="page">
-                  <wp:posOffset>6589453</wp:posOffset>
-                </wp:positionV>
-                <wp:extent cx="5265420" cy="323850"/>
-                <wp:effectExtent l="0" t="0" r="0" b="0"/>
-                <wp:wrapNone/>
-                <wp:docPr id="1556058621" name="TextBox 44"/>
-                <wp:cNvGraphicFramePr/>
-                <a:graphic xmlns:a="http://schemas.openxmlformats.org/drawingml/2006/main">
-                  <a:graphicData uri="http://schemas.microsoft.com/office/word/2010/wordprocessingShape">
-                    <wps:wsp>
-                      <wps:cNvSpPr txBox="1"/>
-                      <wps:spPr>
-                        <a:xfrm>
-                          <a:off x="0" y="0"/>
-                          <a:ext cx="5265420" cy="323850"/>
-                        </a:xfrm>
-                        <a:prstGeom prst="rect">
-                          <a:avLst/>
-                        </a:prstGeom>
-                        <a:noFill/>
-                      </wps:spPr>
-                      <wps:txbx>
-                        <w:txbxContent>
-                          <w:p>
-                            <w:pPr>
-                              <w:pStyle w:val="NormalWeb"/>
-                              <w:spacing w:before="0" w:beforeAutospacing="0" w:after="0" w:afterAutospacing="0"/>
-                              <w:rPr>
-                                <w:lang w:val="en-US"/>
-                              </w:rPr>
-                            </w:pPr>
-                            <w:r>
-                              <w:rPr>
-                                <w:rFonts w:ascii="Verdana" w:eastAsia="Verdana" w:hAnsi="Verdana" w:cstheme="minorBidi"/>
-                                <w:color w:val="000000" w:themeColor="text1"/>
-                                <w:kern w:val="24"/>
-                                <w:lang w:val="en-US"/>
-                              </w:rPr>
-                              <w:t>Types of Scheduling?</w:t>
-                            </w:r>
-                          </w:p>
-                        </w:txbxContent>
-                      </wps:txbx>
-                      <wps:bodyPr wrap="square" rtlCol="0" anchor="ctr" anchorCtr="0">
-                        <a:noAutofit/>
-                      </wps:bodyPr>
-                    </wps:wsp>
-                  </a:graphicData>
-                </a:graphic>
-              </wp:anchor>
-            </w:drawing>
-          </mc:Choice>
-          <mc:Fallback>
-            <w:pict>
-              <v:shape w14:anchorId="67E20D84" id="_x0000_s1054" type="#_x0000_t202" style="position:absolute;margin-left:149pt;margin-top:518.85pt;width:414.6pt;height:25.5pt;z-index:251779072;visibility:visible;mso-wrap-style:square;mso-wrap-distance-left:9pt;mso-wrap-distance-top:0;mso-wrap-distance-right:9pt;mso-wrap-distance-bottom:0;mso-position-horizontal:absolute;mso-position-horizontal-relative:page;mso-position-vertical:absolute;mso-position-vertical-relative:page;v-text-anchor:middle" o:gfxdata="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" filled="f" stroked="f">
-                <v:textbox>
-                  <w:txbxContent>
-                    <w:p>
-                      <w:pPr>
-                        <w:pStyle w:val="NormalWeb"/>
-                        <w:spacing w:before="0" w:beforeAutospacing="0" w:after="0" w:afterAutospacing="0"/>
-                        <w:rPr>
-                          <w:lang w:val="en-US"/>
-                        </w:rPr>
-                      </w:pPr>
-                      <w:r>
-                        <w:rPr>
-                          <w:rFonts w:ascii="Verdana" w:eastAsia="Verdana" w:hAnsi="Verdana" w:cstheme="minorBidi"/>
-                          <w:color w:val="000000" w:themeColor="text1"/>
-                          <w:kern w:val="24"/>
-                          <w:lang w:val="en-US"/>
-                        </w:rPr>
-                        <w:t>Types of Scheduling?</w:t>
-                      </w:r>
-                    </w:p>
-                  </w:txbxContent>
-                </v:textbox>
-                <w10:wrap anchorx="page" anchory="page"/>
-              </v:shape>
-            </w:pict>
-          </mc:Fallback>
-        </mc:AlternateContent>
-      </w:r>
-      <w:r>
-        <w:rPr>
-          <w:noProof/>
-        </w:rPr>
-        <mc:AlternateContent>
-          <mc:Choice Requires="wps">
-            <w:drawing>
-              <wp:anchor distT="0" distB="0" distL="114300" distR="114300" simplePos="0" relativeHeight="251777024" behindDoc="0" locked="0" layoutInCell="1" allowOverlap="1" wp14:anchorId="6FFE23DC" wp14:editId="7839BCFE">
-                <wp:simplePos x="0" y="0"/>
-                <wp:positionH relativeFrom="page">
-                  <wp:posOffset>854075</wp:posOffset>
-                </wp:positionH>
-                <wp:positionV relativeFrom="page">
-                  <wp:posOffset>6565958</wp:posOffset>
-                </wp:positionV>
-                <wp:extent cx="626745" cy="323850"/>
-                <wp:effectExtent l="0" t="0" r="0" b="0"/>
-                <wp:wrapNone/>
-                <wp:docPr id="912849302" name="TextBox 43"/>
-                <wp:cNvGraphicFramePr/>
-                <a:graphic xmlns:a="http://schemas.openxmlformats.org/drawingml/2006/main">
-                  <a:graphicData uri="http://schemas.microsoft.com/office/word/2010/wordprocessingShape">
-                    <wps:wsp>
-                      <wps:cNvSpPr txBox="1"/>
-                      <wps:spPr>
-                        <a:xfrm>
-                          <a:off x="0" y="0"/>
-                          <a:ext cx="626745" cy="323850"/>
-                        </a:xfrm>
-                        <a:prstGeom prst="rect">
-                          <a:avLst/>
-                        </a:prstGeom>
-                        <a:noFill/>
-                      </wps:spPr>
-                      <wps:txbx>
-                        <w:txbxContent>
-                          <w:p>
-                            <w:pPr>
-                              <w:pStyle w:val="NormalWeb"/>
-                              <w:spacing w:before="0" w:beforeAutospacing="0" w:after="0" w:afterAutospacing="0"/>
-                              <w:jc w:val="right"/>
-                              <w:rPr>
-                                <w:lang w:val="en-US"/>
-                              </w:rPr>
-                            </w:pPr>
-                            <w:r>
-                              <w:rPr>
-                                <w:rFonts w:ascii="Verdana" w:eastAsia="Verdana" w:hAnsi="Verdana" w:cstheme="minorBidi"/>
-                                <w:color w:val="000000" w:themeColor="text1"/>
-                                <w:kern w:val="24"/>
-                                <w:lang w:val="en-US"/>
-                              </w:rPr>
-                              <w:t>6-7</w:t>
-                            </w:r>
-                          </w:p>
-                        </w:txbxContent>
-                      </wps:txbx>
-                      <wps:bodyPr wrap="square" rtlCol="0" anchor="ctr" anchorCtr="0">
-                        <a:noAutofit/>
-                      </wps:bodyPr>
-                    </wps:wsp>
-                  </a:graphicData>
-                </a:graphic>
-              </wp:anchor>
-            </w:drawing>
-          </mc:Choice>
-          <mc:Fallback>
-            <w:pict>
-              <v:shape w14:anchorId="6FFE23DC" id="_x0000_s1055" type="#_x0000_t202" style="position:absolute;margin-left:67.25pt;margin-top:517pt;width:49.35pt;height:25.5pt;z-index:251777024;visibility:visible;mso-wrap-style:square;mso-wrap-distance-left:9pt;mso-wrap-distance-top:0;mso-wrap-distance-right:9pt;mso-wrap-distance-bottom:0;mso-position-horizontal:absolute;mso-position-horizontal-relative:page;mso-position-vertical:absolute;mso-position-vertical-relative:page;v-text-anchor:middle" o:gfxdata="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" filled="f" stroked="f">
-                <v:textbox>
-                  <w:txbxContent>
-                    <w:p>
-                      <w:pPr>
-                        <w:pStyle w:val="NormalWeb"/>
-                        <w:spacing w:before="0" w:beforeAutospacing="0" w:after="0" w:afterAutospacing="0"/>
-                        <w:jc w:val="right"/>
-                        <w:rPr>
-                          <w:lang w:val="en-US"/>
-                        </w:rPr>
-                      </w:pPr>
-                      <w:r>
-                        <w:rPr>
-                          <w:rFonts w:ascii="Verdana" w:eastAsia="Verdana" w:hAnsi="Verdana" w:cstheme="minorBidi"/>
-                          <w:color w:val="000000" w:themeColor="text1"/>
-                          <w:kern w:val="24"/>
-                          <w:lang w:val="en-US"/>
-                        </w:rPr>
-                        <w:t>6-7</w:t>
-                      </w:r>
-                    </w:p>
-                  </w:txbxContent>
-                </v:textbox>
-                <w10:wrap anchorx="page" anchory="page"/>
-              </v:shape>
-            </w:pict>
-          </mc:Fallback>
-        </mc:AlternateContent>
-      </w:r>
-    </w:p>
-    <w:p>
-      <w:pPr>
-        <w:rPr>
-          <w:rFonts w:ascii="Agency FB" w:hAnsi="Agency FB"/>
-          <w:lang w:bidi="ar-EG"/>
-        </w:rPr>
-      </w:pPr>
-      <w:r>
-        <w:rPr>
-          <w:noProof/>
-        </w:rPr>
-        <mc:AlternateContent>
-          <mc:Choice Requires="wps">
-            <w:drawing>
-              <wp:anchor distT="0" distB="0" distL="114300" distR="114300" simplePos="0" relativeHeight="251783168" behindDoc="0" locked="0" layoutInCell="1" allowOverlap="1" wp14:anchorId="235E2676" wp14:editId="50277F95">
-                <wp:simplePos x="0" y="0"/>
-                <wp:positionH relativeFrom="page">
-                  <wp:posOffset>851535</wp:posOffset>
-                </wp:positionH>
-                <wp:positionV relativeFrom="page">
-                  <wp:posOffset>6814185</wp:posOffset>
-                </wp:positionV>
-                <wp:extent cx="626745" cy="323850"/>
-                <wp:effectExtent l="0" t="0" r="0" b="0"/>
-                <wp:wrapNone/>
-                <wp:docPr id="667198018" name="TextBox 43"/>
-                <wp:cNvGraphicFramePr/>
-                <a:graphic xmlns:a="http://schemas.openxmlformats.org/drawingml/2006/main">
-                  <a:graphicData uri="http://schemas.microsoft.com/office/word/2010/wordprocessingShape">
-                    <wps:wsp>
-                      <wps:cNvSpPr txBox="1"/>
-                      <wps:spPr>
-                        <a:xfrm>
-                          <a:off x="0" y="0"/>
-                          <a:ext cx="626745" cy="323850"/>
-                        </a:xfrm>
-                        <a:prstGeom prst="rect">
-                          <a:avLst/>
-                        </a:prstGeom>
-                        <a:noFill/>
-                      </wps:spPr>
-                      <wps:txbx>
-                        <w:txbxContent>
-                          <w:p>
-                            <w:pPr>
-                              <w:pStyle w:val="NormalWeb"/>
-                              <w:spacing w:before="0" w:beforeAutospacing="0" w:after="0" w:afterAutospacing="0"/>
-                              <w:jc w:val="right"/>
-                              <w:rPr>
-                                <w:lang w:val="en-US"/>
-                              </w:rPr>
-                            </w:pPr>
-                            <w:r>
-                              <w:rPr>
-                                <w:rFonts w:ascii="Verdana" w:eastAsia="Verdana" w:hAnsi="Verdana" w:cstheme="minorBidi"/>
-                                <w:color w:val="000000" w:themeColor="text1"/>
-                                <w:kern w:val="24"/>
-                                <w:lang w:val="en-US"/>
-                              </w:rPr>
-                              <w:t>7-8</w:t>
-                            </w:r>
-                          </w:p>
-                        </w:txbxContent>
-                      </wps:txbx>
-                      <wps:bodyPr wrap="square" rtlCol="0" anchor="ctr" anchorCtr="0">
-                        <a:noAutofit/>
-                      </wps:bodyPr>
-                    </wps:wsp>
-                  </a:graphicData>
-                </a:graphic>
-              </wp:anchor>
-            </w:drawing>
-          </mc:Choice>
-          <mc:Fallback>
-            <w:pict>
-              <v:shape w14:anchorId="235E2676" id="_x0000_s1056" type="#_x0000_t202" style="position:absolute;margin-left:67.05pt;margin-top:536.55pt;width:49.35pt;height:25.5pt;z-index:251783168;visibility:visible;mso-wrap-style:square;mso-wrap-distance-left:9pt;mso-wrap-distance-top:0;mso-wrap-distance-right:9pt;mso-wrap-distance-bottom:0;mso-position-horizontal:absolute;mso-position-horizontal-relative:page;mso-position-vertical:absolute;mso-position-vertical-relative:page;v-text-anchor:middle" o:gfxdata="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" filled="f" stroked="f">
-                <v:textbox>
-                  <w:txbxContent>
-                    <w:p>
-                      <w:pPr>
-                        <w:pStyle w:val="NormalWeb"/>
-                        <w:spacing w:before="0" w:beforeAutospacing="0" w:after="0" w:afterAutospacing="0"/>
-                        <w:jc w:val="right"/>
-                        <w:rPr>
-                          <w:lang w:val="en-US"/>
-                        </w:rPr>
-                      </w:pPr>
-                      <w:r>
-                        <w:rPr>
-                          <w:rFonts w:ascii="Verdana" w:eastAsia="Verdana" w:hAnsi="Verdana" w:cstheme="minorBidi"/>
-                          <w:color w:val="000000" w:themeColor="text1"/>
-                          <w:kern w:val="24"/>
-                          <w:lang w:val="en-US"/>
-                        </w:rPr>
-                        <w:t>7-8</w:t>
-                      </w:r>
-                    </w:p>
-                  </w:txbxContent>
-                </v:textbox>
-                <w10:wrap anchorx="page" anchory="page"/>
-              </v:shape>
-            </w:pict>
-          </mc:Fallback>
-        </mc:AlternateContent>
-      </w:r>
-      <w:r>
-        <w:rPr>
-          <w:noProof/>
-        </w:rPr>
-        <mc:AlternateContent>
-          <mc:Choice Requires="wps">
-            <w:drawing>
-              <wp:anchor distT="0" distB="0" distL="114300" distR="114300" simplePos="0" relativeHeight="251781120" behindDoc="0" locked="0" layoutInCell="1" allowOverlap="1" wp14:anchorId="01B1AA56" wp14:editId="6BFD752B">
-                <wp:simplePos x="0" y="0"/>
-                <wp:positionH relativeFrom="page">
-                  <wp:posOffset>1891030</wp:posOffset>
-                </wp:positionH>
-                <wp:positionV relativeFrom="page">
-                  <wp:posOffset>6829945</wp:posOffset>
-                </wp:positionV>
-                <wp:extent cx="5265420" cy="323850"/>
-                <wp:effectExtent l="0" t="0" r="0" b="0"/>
-                <wp:wrapNone/>
-                <wp:docPr id="2073507204" name="TextBox 44"/>
-                <wp:cNvGraphicFramePr/>
-                <a:graphic xmlns:a="http://schemas.openxmlformats.org/drawingml/2006/main">
-                  <a:graphicData uri="http://schemas.microsoft.com/office/word/2010/wordprocessingShape">
-                    <wps:wsp>
-                      <wps:cNvSpPr txBox="1"/>
-                      <wps:spPr>
-                        <a:xfrm>
-                          <a:off x="0" y="0"/>
-                          <a:ext cx="5265420" cy="323850"/>
-                        </a:xfrm>
-                        <a:prstGeom prst="rect">
-                          <a:avLst/>
-                        </a:prstGeom>
-                        <a:noFill/>
-                      </wps:spPr>
-                      <wps:txbx>
-                        <w:txbxContent>
-                          <w:p>
-                            <w:pPr>
-                              <w:pStyle w:val="NormalWeb"/>
-                              <w:spacing w:before="0" w:beforeAutospacing="0" w:after="0" w:afterAutospacing="0"/>
-                              <w:rPr>
-                                <w:lang w:val="en-US"/>
-                              </w:rPr>
-                            </w:pPr>
-                            <w:r>
-                              <w:rPr>
-                                <w:rFonts w:ascii="Verdana" w:eastAsia="Verdana" w:hAnsi="Verdana" w:cstheme="minorBidi"/>
-                                <w:color w:val="000000" w:themeColor="text1"/>
-                                <w:kern w:val="24"/>
-                                <w:lang w:val="en-US"/>
-                              </w:rPr>
-                              <w:t>Most Popular Type of Schedular Algorithms?</w:t>
-                            </w:r>
-                          </w:p>
-                        </w:txbxContent>
-                      </wps:txbx>
-                      <wps:bodyPr wrap="square" rtlCol="0" anchor="ctr" anchorCtr="0">
-                        <a:noAutofit/>
-                      </wps:bodyPr>
-                    </wps:wsp>
-                  </a:graphicData>
-                </a:graphic>
-              </wp:anchor>
-            </w:drawing>
-          </mc:Choice>
-          <mc:Fallback>
-            <w:pict>
-              <v:shape w14:anchorId="01B1AA56" id="_x0000_s1057" type="#_x0000_t202" style="position:absolute;margin-left:148.9pt;margin-top:537.8pt;width:414.6pt;height:25.5pt;z-index:251781120;visibility:visible;mso-wrap-style:square;mso-wrap-distance-left:9pt;mso-wrap-distance-top:0;mso-wrap-distance-right:9pt;mso-wrap-distance-bottom:0;mso-position-horizontal:absolute;mso-position-horizontal-relative:page;mso-position-vertical:absolute;mso-position-vertical-relative:page;v-text-anchor:middle" o:gfxdata="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" filled="f" stroked="f">
-                <v:textbox>
-                  <w:txbxContent>
-                    <w:p>
-                      <w:pPr>
-                        <w:pStyle w:val="NormalWeb"/>
-                        <w:spacing w:before="0" w:beforeAutospacing="0" w:after="0" w:afterAutospacing="0"/>
-                        <w:rPr>
-                          <w:lang w:val="en-US"/>
-                        </w:rPr>
-                      </w:pPr>
-                      <w:r>
-                        <w:rPr>
-                          <w:rFonts w:ascii="Verdana" w:eastAsia="Verdana" w:hAnsi="Verdana" w:cstheme="minorBidi"/>
-                          <w:color w:val="000000" w:themeColor="text1"/>
-                          <w:kern w:val="24"/>
-                          <w:lang w:val="en-US"/>
-                        </w:rPr>
-                        <w:t>Most Popular Type of Schedular Algorithms?</w:t>
-                      </w:r>
-                    </w:p>
-                  </w:txbxContent>
-                </v:textbox>
-                <w10:wrap anchorx="page" anchory="page"/>
-              </v:shape>
-            </w:pict>
-          </mc:Fallback>
-        </mc:AlternateContent>
-      </w:r>
-    </w:p>
-    <w:p>
-      <w:pPr>
-        <w:rPr>
-          <w:rFonts w:ascii="Agency FB" w:hAnsi="Agency FB"/>
-          <w:lang w:bidi="ar-EG"/>
-        </w:rPr>
-      </w:pPr>
-      <w:r>
-        <w:rPr>
-          <w:noProof/>
-        </w:rPr>
-        <mc:AlternateContent>
-          <mc:Choice Requires="wps">
-            <w:drawing>
-              <wp:anchor distT="0" distB="0" distL="114300" distR="114300" simplePos="0" relativeHeight="251787264" behindDoc="0" locked="0" layoutInCell="1" allowOverlap="1" wp14:anchorId="41E157DC" wp14:editId="16EC0180">
-                <wp:simplePos x="0" y="0"/>
-                <wp:positionH relativeFrom="page">
-                  <wp:posOffset>1856105</wp:posOffset>
-                </wp:positionH>
-                <wp:positionV relativeFrom="page">
-                  <wp:posOffset>7278947</wp:posOffset>
-                </wp:positionV>
-                <wp:extent cx="5265420" cy="368935"/>
-                <wp:effectExtent l="0" t="0" r="0" b="0"/>
-                <wp:wrapNone/>
-                <wp:docPr id="1007329663" name="TextBox 40"/>
-                <wp:cNvGraphicFramePr/>
-                <a:graphic xmlns:a="http://schemas.openxmlformats.org/drawingml/2006/main">
-                  <a:graphicData uri="http://schemas.microsoft.com/office/word/2010/wordprocessingShape">
-                    <wps:wsp>
-                      <wps:cNvSpPr txBox="1"/>
-                      <wps:spPr>
-                        <a:xfrm>
-                          <a:off x="0" y="0"/>
-                          <a:ext cx="5265420" cy="368935"/>
-                        </a:xfrm>
-                        <a:prstGeom prst="rect">
-                          <a:avLst/>
-                        </a:prstGeom>
-                        <a:noFill/>
-                      </wps:spPr>
-                      <wps:txbx>
-                        <w:txbxContent>
-                          <w:p>
-                            <w:pPr>
-                              <w:pStyle w:val="NormalWeb"/>
-                              <w:spacing w:before="0" w:beforeAutospacing="0" w:after="0" w:afterAutospacing="0"/>
-                              <w:rPr>
-                                <w:lang w:val="en-US" w:bidi="ar-EG"/>
-                              </w:rPr>
-                            </w:pPr>
-                            <w:r>
-                              <w:rPr>
-                                <w:rFonts w:ascii="Verdana" w:eastAsia="Verdana" w:hAnsi="Verdana" w:cstheme="minorBidi"/>
-                                <w:color w:val="000000" w:themeColor="text1"/>
-                                <w:kern w:val="24"/>
-                                <w:sz w:val="32"/>
-                                <w:szCs w:val="32"/>
-                                <w:lang w:val="en-US" w:bidi="ar-EG"/>
-                              </w:rPr>
-                              <w:t>FreeBSD and Used Algorithm on</w:t>
-                            </w:r>
-                          </w:p>
-                        </w:txbxContent>
-                      </wps:txbx>
-                      <wps:bodyPr wrap="square" rtlCol="0" anchor="ctr" anchorCtr="0">
-                        <a:noAutofit/>
-                      </wps:bodyPr>
-                    </wps:wsp>
-                  </a:graphicData>
-                </a:graphic>
-              </wp:anchor>
-            </w:drawing>
-          </mc:Choice>
-          <mc:Fallback>
-            <w:pict>
-              <v:shape w14:anchorId="41E157DC" id="_x0000_s1058" type="#_x0000_t202" style="position:absolute;margin-left:146.15pt;margin-top:573.15pt;width:414.6pt;height:29.05pt;z-index:251787264;visibility:visible;mso-wrap-style:square;mso-wrap-distance-left:9pt;mso-wrap-distance-top:0;mso-wrap-distance-right:9pt;mso-wrap-distance-bottom:0;mso-position-horizontal:absolute;mso-position-horizontal-relative:page;mso-position-vertical:absolute;mso-position-vertical-relative:page;v-text-anchor:middle" o:gfxdata="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" filled="f" stroked="f">
-                <v:textbox>
-                  <w:txbxContent>
-                    <w:p>
-                      <w:pPr>
-                        <w:pStyle w:val="NormalWeb"/>
-                        <w:spacing w:before="0" w:beforeAutospacing="0" w:after="0" w:afterAutospacing="0"/>
-                        <w:rPr>
-                          <w:lang w:val="en-US" w:bidi="ar-EG"/>
-                        </w:rPr>
-                      </w:pPr>
-                      <w:r>
-                        <w:rPr>
-                          <w:rFonts w:ascii="Verdana" w:eastAsia="Verdana" w:hAnsi="Verdana" w:cstheme="minorBidi"/>
-                          <w:color w:val="000000" w:themeColor="text1"/>
-                          <w:kern w:val="24"/>
-                          <w:sz w:val="32"/>
-                          <w:szCs w:val="32"/>
-                          <w:lang w:val="en-US" w:bidi="ar-EG"/>
-                        </w:rPr>
-                        <w:t>FreeBSD and Used Algorithm on</w:t>
-                      </w:r>
-                    </w:p>
-                  </w:txbxContent>
-                </v:textbox>
-                <w10:wrap anchorx="page" anchory="page"/>
-              </v:shape>
-            </w:pict>
-          </mc:Fallback>
-        </mc:AlternateContent>
-      </w:r>
-      <w:r>
-        <w:rPr>
-          <w:noProof/>
-        </w:rPr>
-        <mc:AlternateContent>
-          <mc:Choice Requires="wps">
-            <w:drawing>
-              <wp:anchor distT="0" distB="0" distL="114300" distR="114300" simplePos="0" relativeHeight="251785216" behindDoc="0" locked="0" layoutInCell="1" allowOverlap="1" wp14:anchorId="5668875F" wp14:editId="7F8D5964">
-                <wp:simplePos x="0" y="0"/>
-                <wp:positionH relativeFrom="page">
-                  <wp:posOffset>868391</wp:posOffset>
-                </wp:positionH>
-                <wp:positionV relativeFrom="page">
-                  <wp:posOffset>7274560</wp:posOffset>
-                </wp:positionV>
-                <wp:extent cx="626745" cy="368935"/>
-                <wp:effectExtent l="0" t="0" r="0" b="0"/>
-                <wp:wrapNone/>
-                <wp:docPr id="184994575" name="TextBox 39"/>
-                <wp:cNvGraphicFramePr/>
-                <a:graphic xmlns:a="http://schemas.openxmlformats.org/drawingml/2006/main">
-                  <a:graphicData uri="http://schemas.microsoft.com/office/word/2010/wordprocessingShape">
-                    <wps:wsp>
-                      <wps:cNvSpPr txBox="1"/>
-                      <wps:spPr>
-                        <a:xfrm>
-                          <a:off x="0" y="0"/>
-                          <a:ext cx="626745" cy="368935"/>
-                        </a:xfrm>
-                        <a:prstGeom prst="rect">
-                          <a:avLst/>
-                        </a:prstGeom>
-                        <a:noFill/>
-                      </wps:spPr>
-                      <wps:txbx>
-                        <w:txbxContent>
-                          <w:p>
-                            <w:pPr>
-                              <w:pStyle w:val="NormalWeb"/>
-                              <w:spacing w:before="0" w:beforeAutospacing="0" w:after="0" w:afterAutospacing="0"/>
-                              <w:jc w:val="right"/>
-                              <w:rPr>
-                                <w:lang w:val="en-US" w:bidi="ar-EG"/>
-                              </w:rPr>
-                            </w:pPr>
-                            <w:r>
-                              <w:rPr>
-                                <w:rFonts w:ascii="Verdana" w:eastAsia="Verdana" w:hAnsi="Verdana" w:cstheme="minorBidi" w:hint="cs"/>
-                                <w:color w:val="000000" w:themeColor="text1"/>
-                                <w:kern w:val="24"/>
-                                <w:sz w:val="32"/>
-                                <w:szCs w:val="32"/>
-                                <w:rtl/>
-                                <w:lang w:val="en-US" w:bidi="ar-EG"/>
-                              </w:rPr>
-                              <w:t>4</w:t>
-                            </w:r>
-                          </w:p>
-                        </w:txbxContent>
-                      </wps:txbx>
-                      <wps:bodyPr wrap="square" rtlCol="0" anchor="ctr" anchorCtr="0">
-                        <a:noAutofit/>
-                      </wps:bodyPr>
-                    </wps:wsp>
-                  </a:graphicData>
-                </a:graphic>
-              </wp:anchor>
-            </w:drawing>
-          </mc:Choice>
-          <mc:Fallback>
-            <w:pict>
-              <v:shape w14:anchorId="5668875F" id="_x0000_s1059" type="#_x0000_t202" style="position:absolute;margin-left:68.4pt;margin-top:572.8pt;width:49.35pt;height:29.05pt;z-index:251785216;visibility:visible;mso-wrap-style:square;mso-wrap-distance-left:9pt;mso-wrap-distance-top:0;mso-wrap-distance-right:9pt;mso-wrap-distance-bottom:0;mso-position-horizontal:absolute;mso-position-horizontal-relative:page;mso-position-vertical:absolute;mso-position-vertical-relative:page;v-text-anchor:middle" o:gfxdata="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" filled="f" stroked="f">
-                <v:textbox>
-                  <w:txbxContent>
-                    <w:p>
-                      <w:pPr>
-                        <w:pStyle w:val="NormalWeb"/>
-                        <w:spacing w:before="0" w:beforeAutospacing="0" w:after="0" w:afterAutospacing="0"/>
-                        <w:jc w:val="right"/>
-                        <w:rPr>
-                          <w:lang w:val="en-US" w:bidi="ar-EG"/>
-                        </w:rPr>
-                      </w:pPr>
-                      <w:r>
-                        <w:rPr>
-                          <w:rFonts w:ascii="Verdana" w:eastAsia="Verdana" w:hAnsi="Verdana" w:cstheme="minorBidi" w:hint="cs"/>
-                          <w:color w:val="000000" w:themeColor="text1"/>
-                          <w:kern w:val="24"/>
-                          <w:sz w:val="32"/>
-                          <w:szCs w:val="32"/>
-                          <w:rtl/>
-                          <w:lang w:val="en-US" w:bidi="ar-EG"/>
-                        </w:rPr>
-                        <w:t>4</w:t>
-                      </w:r>
-                    </w:p>
-                  </w:txbxContent>
-                </v:textbox>
-                <w10:wrap anchorx="page" anchory="page"/>
-              </v:shape>
-            </w:pict>
-          </mc:Fallback>
-        </mc:AlternateContent>
-      </w:r>
-    </w:p>
-    <w:p>
-      <w:pPr>
-        <w:rPr>
-          <w:rFonts w:ascii="Agency FB" w:hAnsi="Agency FB"/>
-          <w:lang w:bidi="ar-EG"/>
-        </w:rPr>
-      </w:pPr>
-    </w:p>
-    <w:p>
-      <w:pPr>
-        <w:jc w:val="center"/>
-        <w:rPr>
-          <w:rFonts w:ascii="Agency FB" w:hAnsi="Agency FB"/>
-          <w:lang w:bidi="ar-EG"/>
-        </w:rPr>
-      </w:pPr>
-      <w:r>
-        <w:rPr>
-          <w:noProof/>
-        </w:rPr>
-        <mc:AlternateContent>
-          <mc:Choice Requires="wps">
-            <w:drawing>
-              <wp:anchor distT="0" distB="0" distL="114300" distR="114300" simplePos="0" relativeHeight="251736064" behindDoc="0" locked="0" layoutInCell="1" allowOverlap="1" wp14:anchorId="5B32C4BC" wp14:editId="559F32FD">
-                <wp:simplePos x="0" y="0"/>
-                <wp:positionH relativeFrom="page">
-                  <wp:posOffset>1861820</wp:posOffset>
-                </wp:positionH>
-                <wp:positionV relativeFrom="page">
-                  <wp:posOffset>7694295</wp:posOffset>
-                </wp:positionV>
-                <wp:extent cx="5265420" cy="368935"/>
-                <wp:effectExtent l="0" t="0" r="0" b="0"/>
-                <wp:wrapNone/>
-                <wp:docPr id="564055637" name="TextBox 40"/>
-                <wp:cNvGraphicFramePr/>
-                <a:graphic xmlns:a="http://schemas.openxmlformats.org/drawingml/2006/main">
-                  <a:graphicData uri="http://schemas.microsoft.com/office/word/2010/wordprocessingShape">
-                    <wps:wsp>
-                      <wps:cNvSpPr txBox="1"/>
-                      <wps:spPr>
-                        <a:xfrm>
-                          <a:off x="0" y="0"/>
-                          <a:ext cx="5265420" cy="368935"/>
-                        </a:xfrm>
-                        <a:prstGeom prst="rect">
-                          <a:avLst/>
-                        </a:prstGeom>
-                        <a:noFill/>
-                      </wps:spPr>
-                      <wps:txbx>
-                        <w:txbxContent>
-                          <w:p>
-                            <w:pPr>
-                              <w:pStyle w:val="NormalWeb"/>
-                              <w:spacing w:before="0" w:beforeAutospacing="0" w:after="0" w:afterAutospacing="0"/>
-                              <w:rPr>
-                                <w:lang w:val="en-US"/>
-                              </w:rPr>
-                            </w:pPr>
-                            <w:r>
-                              <w:rPr>
-                                <w:rFonts w:ascii="Verdana" w:eastAsia="Verdana" w:hAnsi="Verdana" w:cstheme="minorBidi"/>
-                                <w:color w:val="000000" w:themeColor="text1"/>
-                                <w:kern w:val="24"/>
-                                <w:sz w:val="32"/>
-                                <w:szCs w:val="32"/>
-                                <w:lang w:val="en-US"/>
-                              </w:rPr>
-                              <w:t>References</w:t>
-                            </w:r>
-                          </w:p>
-                        </w:txbxContent>
-                      </wps:txbx>
-                      <wps:bodyPr wrap="square" rtlCol="0" anchor="ctr" anchorCtr="0">
-                        <a:noAutofit/>
-                      </wps:bodyPr>
-                    </wps:wsp>
-                  </a:graphicData>
-                </a:graphic>
-              </wp:anchor>
-            </w:drawing>
-          </mc:Choice>
-          <mc:Fallback>
-            <w:pict>
-              <v:shape w14:anchorId="5B32C4BC" id="_x0000_s1060" type="#_x0000_t202" style="position:absolute;left:0;text-align:left;margin-left:146.6pt;margin-top:605.85pt;width:414.6pt;height:29.05pt;z-index:251736064;visibility:visible;mso-wrap-style:square;mso-wrap-distance-left:9pt;mso-wrap-distance-top:0;mso-wrap-distance-right:9pt;mso-wrap-distance-bottom:0;mso-position-horizontal:absolute;mso-position-horizontal-relative:page;mso-position-vertical:absolute;mso-position-vertical-relative:page;v-text-anchor:middle" o:gfxdata="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" filled="f" stroked="f">
-                <v:textbox>
-                  <w:txbxContent>
-                    <w:p>
-                      <w:pPr>
-                        <w:pStyle w:val="NormalWeb"/>
-                        <w:spacing w:before="0" w:beforeAutospacing="0" w:after="0" w:afterAutospacing="0"/>
-                        <w:rPr>
-                          <w:lang w:val="en-US"/>
-                        </w:rPr>
-                      </w:pPr>
-                      <w:r>
-                        <w:rPr>
-                          <w:rFonts w:ascii="Verdana" w:eastAsia="Verdana" w:hAnsi="Verdana" w:cstheme="minorBidi"/>
-                          <w:color w:val="000000" w:themeColor="text1"/>
-                          <w:kern w:val="24"/>
-                          <w:sz w:val="32"/>
-                          <w:szCs w:val="32"/>
-                          <w:lang w:val="en-US"/>
-                        </w:rPr>
-                        <w:t>References</w:t>
-                      </w:r>
-                    </w:p>
-                  </w:txbxContent>
-                </v:textbox>
-                <w10:wrap anchorx="page" anchory="page"/>
-              </v:shape>
-            </w:pict>
-          </mc:Fallback>
-        </mc:AlternateContent>
-      </w:r>
       <w:r>
         <w:rPr>
           <w:noProof/>
         </w:rPr>
         <w:drawing>
-          <wp:anchor distT="0" distB="0" distL="114300" distR="114300" simplePos="0" relativeHeight="251800576" behindDoc="0" locked="0" layoutInCell="1" allowOverlap="1" wp14:anchorId="4DA8759D" wp14:editId="163B07E0">
+          <wp:anchor distT="0" distB="0" distL="114300" distR="114300" simplePos="0" relativeHeight="251665408" behindDoc="0" locked="0" layoutInCell="1" allowOverlap="1" wp14:anchorId="6EAEA369" wp14:editId="14CCAA7D">
             <wp:simplePos x="0" y="0"/>
             <wp:positionH relativeFrom="column">
-              <wp:posOffset>2396490</wp:posOffset>
+              <wp:posOffset>2812415</wp:posOffset>
             </wp:positionH>
             <wp:positionV relativeFrom="paragraph">
-              <wp:posOffset>20436</wp:posOffset>
+              <wp:posOffset>635212</wp:posOffset>
             </wp:positionV>
-            <wp:extent cx="4758836" cy="2676525"/>
-            <wp:effectExtent l="0" t="0" r="0" b="0"/>
+            <wp:extent cx="3938270" cy="2327563"/>
+            <wp:effectExtent l="19050" t="76200" r="176530" b="244475"/>
             <wp:wrapNone/>
-            <wp:docPr id="788074175" name="Picture 3" descr="FreeBSD logo and symbol, meaning, history, PNG"/>
+            <wp:docPr id="1020432370" name="Picture 1" descr="What is Memory hierarchy? - Quora"/>
             <wp:cNvGraphicFramePr>
               <a:graphicFrameLocks xmlns:a="http://schemas.openxmlformats.org/drawingml/2006/main" noChangeAspect="1"/>
             </wp:cNvGraphicFramePr>
@@ -4843,13 +1574,13 @@
               <a:graphicData uri="http://schemas.openxmlformats.org/drawingml/2006/picture">
                 <pic:pic xmlns:pic="http://schemas.openxmlformats.org/drawingml/2006/picture">
                   <pic:nvPicPr>
-                    <pic:cNvPr id="0" name="Picture 4" descr="FreeBSD logo and symbol, meaning, history, PNG"/>
+                    <pic:cNvPr id="0" name="Picture 1" descr="What is Memory hierarchy? - Quora"/>
                     <pic:cNvPicPr>
                       <a:picLocks noChangeAspect="1" noChangeArrowheads="1"/>
                     </pic:cNvPicPr>
                   </pic:nvPicPr>
                   <pic:blipFill>
-                    <a:blip r:embed="rId10" cstate="print">
+                    <a:blip r:embed="rId10">
                       <a:extLst>
                         <a:ext uri="{28A0092B-C50C-407E-A947-70E740481C1C}">
                           <a14:useLocalDpi xmlns:a14="http://schemas.microsoft.com/office/drawing/2010/main" val="0"/>
@@ -4864,15 +1595,21 @@
                   <pic:spPr bwMode="auto">
                     <a:xfrm>
                       <a:off x="0" y="0"/>
-                      <a:ext cx="4758836" cy="2676525"/>
+                      <a:ext cx="3938270" cy="2327563"/>
                     </a:xfrm>
                     <a:prstGeom prst="rect">
                       <a:avLst/>
                     </a:prstGeom>
-                    <a:noFill/>
                     <a:ln>
                       <a:noFill/>
                     </a:ln>
+                    <a:effectLst>
+                      <a:outerShdw blurRad="292100" dist="139700" dir="2700000" algn="tl" rotWithShape="0">
+                        <a:srgbClr val="333333">
+                          <a:alpha val="65000"/>
+                        </a:srgbClr>
+                      </a:outerShdw>
+                    </a:effectLst>
                   </pic:spPr>
                 </pic:pic>
               </a:graphicData>
@@ -4888,159 +1625,76 @@
       </w:r>
       <w:r>
         <w:rPr>
-          <w:noProof/>
+          <w:rFonts w:ascii="Bahnschrift SemiBold Condensed" w:hAnsi="Bahnschrift SemiBold Condensed"/>
+          <w:color w:val="1F4E79" w:themeColor="accent1" w:themeShade="80"/>
+          <w:sz w:val="30"/>
+          <w:szCs w:val="30"/>
         </w:rPr>
-        <mc:AlternateContent>
-          <mc:Choice Requires="wps">
-            <w:drawing>
-              <wp:anchor distT="0" distB="0" distL="114300" distR="114300" simplePos="0" relativeHeight="251738112" behindDoc="0" locked="0" layoutInCell="1" allowOverlap="1" wp14:anchorId="791E37E3" wp14:editId="71CB2A68">
-                <wp:simplePos x="0" y="0"/>
-                <wp:positionH relativeFrom="page">
-                  <wp:posOffset>874337</wp:posOffset>
-                </wp:positionH>
-                <wp:positionV relativeFrom="page">
-                  <wp:posOffset>7675245</wp:posOffset>
-                </wp:positionV>
-                <wp:extent cx="626745" cy="368935"/>
-                <wp:effectExtent l="0" t="0" r="0" b="0"/>
-                <wp:wrapNone/>
-                <wp:docPr id="1299617306" name="TextBox 39"/>
-                <wp:cNvGraphicFramePr/>
-                <a:graphic xmlns:a="http://schemas.openxmlformats.org/drawingml/2006/main">
-                  <a:graphicData uri="http://schemas.microsoft.com/office/word/2010/wordprocessingShape">
-                    <wps:wsp>
-                      <wps:cNvSpPr txBox="1"/>
-                      <wps:spPr>
-                        <a:xfrm>
-                          <a:off x="0" y="0"/>
-                          <a:ext cx="626745" cy="368935"/>
-                        </a:xfrm>
-                        <a:prstGeom prst="rect">
-                          <a:avLst/>
-                        </a:prstGeom>
-                        <a:noFill/>
-                      </wps:spPr>
-                      <wps:txbx>
-                        <w:txbxContent>
-                          <w:p>
-                            <w:pPr>
-                              <w:pStyle w:val="NormalWeb"/>
-                              <w:spacing w:before="0" w:beforeAutospacing="0" w:after="0" w:afterAutospacing="0"/>
-                              <w:jc w:val="right"/>
-                              <w:rPr>
-                                <w:lang w:val="en-US" w:bidi="ar-EG"/>
-                              </w:rPr>
-                            </w:pPr>
-                            <w:r>
-                              <w:rPr>
-                                <w:rFonts w:ascii="Verdana" w:eastAsia="Verdana" w:hAnsi="Verdana" w:cstheme="minorBidi" w:hint="cs"/>
-                                <w:color w:val="000000" w:themeColor="text1"/>
-                                <w:kern w:val="24"/>
-                                <w:sz w:val="32"/>
-                                <w:szCs w:val="32"/>
-                                <w:rtl/>
-                                <w:lang w:val="en-US" w:bidi="ar-EG"/>
-                              </w:rPr>
-                              <w:t>5</w:t>
-                            </w:r>
-                          </w:p>
-                        </w:txbxContent>
-                      </wps:txbx>
-                      <wps:bodyPr wrap="square" rtlCol="0" anchor="ctr" anchorCtr="0">
-                        <a:noAutofit/>
-                      </wps:bodyPr>
-                    </wps:wsp>
-                  </a:graphicData>
-                </a:graphic>
-              </wp:anchor>
-            </w:drawing>
-          </mc:Choice>
-          <mc:Fallback>
-            <w:pict>
-              <v:shape w14:anchorId="791E37E3" id="_x0000_s1061" type="#_x0000_t202" style="position:absolute;left:0;text-align:left;margin-left:68.85pt;margin-top:604.35pt;width:49.35pt;height:29.05pt;z-index:251738112;visibility:visible;mso-wrap-style:square;mso-wrap-distance-left:9pt;mso-wrap-distance-top:0;mso-wrap-distance-right:9pt;mso-wrap-distance-bottom:0;mso-position-horizontal:absolute;mso-position-horizontal-relative:page;mso-position-vertical:absolute;mso-position-vertical-relative:page;v-text-anchor:middle" o:gfxdata="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" filled="f" stroked="f">
-                <v:textbox>
-                  <w:txbxContent>
-                    <w:p>
-                      <w:pPr>
-                        <w:pStyle w:val="NormalWeb"/>
-                        <w:spacing w:before="0" w:beforeAutospacing="0" w:after="0" w:afterAutospacing="0"/>
-                        <w:jc w:val="right"/>
-                        <w:rPr>
-                          <w:lang w:val="en-US" w:bidi="ar-EG"/>
-                        </w:rPr>
-                      </w:pPr>
-                      <w:r>
-                        <w:rPr>
-                          <w:rFonts w:ascii="Verdana" w:eastAsia="Verdana" w:hAnsi="Verdana" w:cstheme="minorBidi" w:hint="cs"/>
-                          <w:color w:val="000000" w:themeColor="text1"/>
-                          <w:kern w:val="24"/>
-                          <w:sz w:val="32"/>
-                          <w:szCs w:val="32"/>
-                          <w:rtl/>
-                          <w:lang w:val="en-US" w:bidi="ar-EG"/>
-                        </w:rPr>
-                        <w:t>5</w:t>
-                      </w:r>
-                    </w:p>
-                  </w:txbxContent>
-                </v:textbox>
-                <w10:wrap anchorx="page" anchory="page"/>
-              </v:shape>
-            </w:pict>
-          </mc:Fallback>
-        </mc:AlternateContent>
+        <w:t xml:space="preserve">The </w:t>
+      </w:r>
+      <w:r>
+        <w:rPr>
+          <w:rFonts w:ascii="Bahnschrift SemiBold Condensed" w:hAnsi="Bahnschrift SemiBold Condensed"/>
+          <w:color w:val="C00000"/>
+          <w:sz w:val="30"/>
+          <w:szCs w:val="30"/>
+        </w:rPr>
+        <w:t xml:space="preserve">main memory </w:t>
+      </w:r>
+      <w:r>
+        <w:rPr>
+          <w:rFonts w:ascii="Bahnschrift SemiBold Condensed" w:hAnsi="Bahnschrift SemiBold Condensed"/>
+          <w:color w:val="1F4E79" w:themeColor="accent1" w:themeShade="80"/>
+          <w:sz w:val="30"/>
+          <w:szCs w:val="30"/>
+        </w:rPr>
+        <w:t xml:space="preserve">is like the top level, and just below it </w:t>
+      </w:r>
+      <w:r>
+        <w:rPr>
+          <w:rFonts w:ascii="Bahnschrift SemiBold Condensed" w:hAnsi="Bahnschrift SemiBold Condensed"/>
+          <w:color w:val="C00000"/>
+          <w:sz w:val="30"/>
+          <w:szCs w:val="30"/>
+        </w:rPr>
+        <w:t>is secondary storage</w:t>
+      </w:r>
+      <w:r>
+        <w:rPr>
+          <w:rFonts w:ascii="Bahnschrift SemiBold Condensed" w:hAnsi="Bahnschrift SemiBold Condensed"/>
+          <w:color w:val="1F4E79" w:themeColor="accent1" w:themeShade="80"/>
+          <w:sz w:val="30"/>
+          <w:szCs w:val="30"/>
+        </w:rPr>
+        <w:t xml:space="preserve">, which is usually on disk drives. In some work setups, they use a </w:t>
+      </w:r>
+      <w:r>
+        <w:rPr>
+          <w:rFonts w:ascii="Bahnschrift SemiBold Condensed" w:hAnsi="Bahnschrift SemiBold Condensed"/>
+          <w:color w:val="C00000"/>
+          <w:sz w:val="30"/>
+          <w:szCs w:val="30"/>
+        </w:rPr>
+        <w:t xml:space="preserve">three-level system </w:t>
+      </w:r>
+      <w:r>
+        <w:rPr>
+          <w:rFonts w:ascii="Bahnschrift SemiBold Condensed" w:hAnsi="Bahnschrift SemiBold Condensed"/>
+          <w:color w:val="1F4E79" w:themeColor="accent1" w:themeShade="80"/>
+          <w:sz w:val="30"/>
+          <w:szCs w:val="30"/>
+        </w:rPr>
+        <w:t>with file servers or network storage connected to workstations using a local network.</w:t>
       </w:r>
     </w:p>
     <w:p>
       <w:pPr>
-        <w:jc w:val="center"/>
         <w:rPr>
-          <w:rFonts w:ascii="Agency FB" w:hAnsi="Agency FB"/>
-          <w:lang w:bidi="ar-EG"/>
-        </w:rPr>
-      </w:pPr>
-    </w:p>
-    <w:p>
-      <w:pPr>
-        <w:jc w:val="center"/>
-        <w:rPr>
-          <w:rFonts w:ascii="Agency FB" w:hAnsi="Agency FB"/>
-          <w:lang w:bidi="ar-EG"/>
-        </w:rPr>
-      </w:pPr>
-    </w:p>
-    <w:p>
-      <w:pPr>
-        <w:rPr>
-          <w:rFonts w:ascii="Bahnschrift SemiBold Condensed" w:hAnsi="Bahnschrift SemiBold Condensed"/>
+          <w:rFonts w:ascii="Bahnschrift SemiBold Condensed" w:hAnsi="Bahnschrift SemiBold Condensed" w:hint="cs"/>
           <w:color w:val="1F4E79" w:themeColor="accent1" w:themeShade="80"/>
-          <w:sz w:val="44"/>
-          <w:szCs w:val="44"/>
-          <w:u w:val="single"/>
-          <w:lang w:bidi="ar-EG"/>
-        </w:rPr>
-      </w:pPr>
-    </w:p>
-    <w:p>
-      <w:pPr>
-        <w:rPr>
-          <w:rFonts w:ascii="Bahnschrift SemiBold Condensed" w:hAnsi="Bahnschrift SemiBold Condensed"/>
-          <w:color w:val="1F4E79" w:themeColor="accent1" w:themeShade="80"/>
-          <w:sz w:val="44"/>
-          <w:szCs w:val="44"/>
-          <w:u w:val="single"/>
-          <w:lang w:bidi="ar-EG"/>
-        </w:rPr>
-      </w:pPr>
-    </w:p>
-    <w:p>
-      <w:pPr>
-        <w:spacing w:after="0"/>
-        <w:rPr>
-          <w:rFonts w:ascii="Bahnschrift SemiBold Condensed" w:hAnsi="Bahnschrift SemiBold Condensed"/>
-          <w:color w:val="1F3864" w:themeColor="accent5" w:themeShade="80"/>
-          <w:sz w:val="24"/>
-          <w:szCs w:val="24"/>
+          <w:sz w:val="30"/>
+          <w:szCs w:val="30"/>
+          <w:rtl/>
           <w:lang w:bidi="ar-EG"/>
         </w:rPr>
       </w:pPr>

</xml_diff>